<commit_message>
actualiza 1 doc eje 5
</commit_message>
<xml_diff>
--- a/Documentos/Fundamentos Conceptuales Eje 5 PGD.docx
+++ b/Documentos/Fundamentos Conceptuales Eje 5 PGD.docx
@@ -77,41 +77,1400 @@
     </w:p>
     <w:p>
       <w:pPr>
-        <w:rPr>
-          <w:rFonts w:ascii="Garamond" w:hAnsi="Garamond"/>
-          <w:sz w:val="24"/>
-        </w:rPr>
-      </w:pPr>
-    </w:p>
-    <w:p>
-      <w:pPr>
-        <w:rPr>
-          <w:rFonts w:ascii="Garamond" w:hAnsi="Garamond"/>
-          <w:sz w:val="24"/>
-        </w:rPr>
-      </w:pPr>
-      <w:r>
-        <w:rPr>
-          <w:rFonts w:ascii="Garamond" w:hAnsi="Garamond"/>
-          <w:sz w:val="24"/>
-        </w:rPr>
-        <w:t xml:space="preserve">Categorías </w:t>
-      </w:r>
-    </w:p>
-    <w:p>
-      <w:pPr>
-        <w:rPr>
-          <w:rFonts w:ascii="Garamond" w:hAnsi="Garamond"/>
-          <w:sz w:val="24"/>
-        </w:rPr>
-      </w:pPr>
-      <w:r>
-        <w:rPr>
-          <w:rFonts w:ascii="Garamond" w:hAnsi="Garamond"/>
-          <w:sz w:val="24"/>
-        </w:rPr>
-        <w:t>Gestión eficiente a través de la participación</w:t>
-      </w:r>
+        <w:jc w:val="both"/>
+        <w:rPr>
+          <w:rFonts w:ascii="Garamond" w:hAnsi="Garamond"/>
+          <w:sz w:val="24"/>
+        </w:rPr>
+      </w:pPr>
+    </w:p>
+    <w:p>
+      <w:pPr>
+        <w:jc w:val="both"/>
+        <w:rPr>
+          <w:rFonts w:ascii="Garamond" w:hAnsi="Garamond"/>
+          <w:sz w:val="24"/>
+        </w:rPr>
+      </w:pPr>
+      <w:r>
+        <w:rPr>
+          <w:rFonts w:ascii="Garamond" w:hAnsi="Garamond"/>
+          <w:sz w:val="24"/>
+        </w:rPr>
+        <w:t xml:space="preserve">La </w:t>
+      </w:r>
+      <w:r>
+        <w:rPr>
+          <w:rFonts w:ascii="Garamond" w:hAnsi="Garamond"/>
+          <w:sz w:val="24"/>
+        </w:rPr>
+        <w:t>u</w:t>
+      </w:r>
+      <w:r>
+        <w:rPr>
+          <w:rFonts w:ascii="Garamond" w:hAnsi="Garamond"/>
+          <w:sz w:val="24"/>
+        </w:rPr>
+        <w:t xml:space="preserve">niversidad contemporánea </w:t>
+      </w:r>
+      <w:r>
+        <w:rPr>
+          <w:rFonts w:ascii="Garamond" w:hAnsi="Garamond"/>
+          <w:sz w:val="24"/>
+        </w:rPr>
+        <w:t xml:space="preserve">en general y, la Universidad Nacional de Colombia, en particular, </w:t>
+      </w:r>
+      <w:r>
+        <w:rPr>
+          <w:rFonts w:ascii="Garamond" w:hAnsi="Garamond"/>
+          <w:sz w:val="24"/>
+        </w:rPr>
+        <w:t>se enfrenta</w:t>
+      </w:r>
+      <w:r>
+        <w:rPr>
+          <w:rFonts w:ascii="Garamond" w:hAnsi="Garamond"/>
+          <w:sz w:val="24"/>
+        </w:rPr>
+        <w:t>n</w:t>
+      </w:r>
+      <w:r>
+        <w:rPr>
+          <w:rFonts w:ascii="Garamond" w:hAnsi="Garamond"/>
+          <w:sz w:val="24"/>
+        </w:rPr>
+        <w:t xml:space="preserve"> a un número creciente de retos en términos de su gestión académica y administrativa</w:t>
+      </w:r>
+      <w:r>
+        <w:rPr>
+          <w:rFonts w:ascii="Garamond" w:hAnsi="Garamond"/>
+          <w:sz w:val="24"/>
+        </w:rPr>
+        <w:t xml:space="preserve"> los cuales redundan en el cumplimiento y la calidad de sus funciones misionales. U</w:t>
+      </w:r>
+      <w:r>
+        <w:rPr>
+          <w:rFonts w:ascii="Garamond" w:hAnsi="Garamond"/>
+          <w:sz w:val="24"/>
+        </w:rPr>
+        <w:t xml:space="preserve">na gestión administrativa </w:t>
+      </w:r>
+      <w:r>
+        <w:rPr>
+          <w:rFonts w:ascii="Garamond" w:hAnsi="Garamond"/>
+          <w:sz w:val="24"/>
+        </w:rPr>
+        <w:t>eficiente</w:t>
+      </w:r>
+      <w:r>
+        <w:rPr>
+          <w:rFonts w:ascii="Garamond" w:hAnsi="Garamond"/>
+          <w:sz w:val="24"/>
+        </w:rPr>
+        <w:t xml:space="preserve"> condicionada por los requisitos y lineamientos de las nuevas formas de gestionar lo público;</w:t>
+      </w:r>
+      <w:r>
+        <w:rPr>
+          <w:rFonts w:ascii="Garamond" w:hAnsi="Garamond"/>
+          <w:sz w:val="24"/>
+        </w:rPr>
+        <w:t xml:space="preserve"> un talento humano suficiente</w:t>
+      </w:r>
+      <w:r>
+        <w:rPr>
+          <w:rFonts w:ascii="Garamond" w:hAnsi="Garamond"/>
+          <w:sz w:val="24"/>
+        </w:rPr>
+        <w:t xml:space="preserve">, </w:t>
+      </w:r>
+      <w:r>
+        <w:rPr>
+          <w:rFonts w:ascii="Garamond" w:hAnsi="Garamond"/>
+          <w:sz w:val="24"/>
+        </w:rPr>
+        <w:t>especializado</w:t>
+      </w:r>
+      <w:r>
+        <w:rPr>
+          <w:rFonts w:ascii="Garamond" w:hAnsi="Garamond"/>
+          <w:sz w:val="24"/>
+        </w:rPr>
+        <w:t xml:space="preserve"> y con altos niveles de </w:t>
+      </w:r>
+      <w:r>
+        <w:rPr>
+          <w:rFonts w:ascii="Garamond" w:hAnsi="Garamond"/>
+          <w:sz w:val="24"/>
+        </w:rPr>
+        <w:t>bienestar;</w:t>
+      </w:r>
+      <w:r>
+        <w:rPr>
+          <w:rFonts w:ascii="Garamond" w:hAnsi="Garamond"/>
+          <w:sz w:val="24"/>
+        </w:rPr>
+        <w:t xml:space="preserve"> una infraestructura </w:t>
+      </w:r>
+      <w:r>
+        <w:rPr>
+          <w:rFonts w:ascii="Garamond" w:hAnsi="Garamond"/>
+          <w:sz w:val="24"/>
+        </w:rPr>
+        <w:t>digital</w:t>
+      </w:r>
+      <w:r>
+        <w:rPr>
+          <w:rFonts w:ascii="Garamond" w:hAnsi="Garamond"/>
+          <w:sz w:val="24"/>
+        </w:rPr>
+        <w:t xml:space="preserve"> y de comunicaciones</w:t>
+      </w:r>
+      <w:r>
+        <w:rPr>
+          <w:rFonts w:ascii="Garamond" w:hAnsi="Garamond"/>
+          <w:sz w:val="24"/>
+        </w:rPr>
+        <w:t xml:space="preserve"> robusta y moderna</w:t>
+      </w:r>
+      <w:r>
+        <w:rPr>
+          <w:rFonts w:ascii="Garamond" w:hAnsi="Garamond"/>
+          <w:sz w:val="24"/>
+        </w:rPr>
+        <w:t xml:space="preserve">; </w:t>
+      </w:r>
+      <w:r>
+        <w:rPr>
+          <w:rFonts w:ascii="Garamond" w:hAnsi="Garamond"/>
+          <w:sz w:val="24"/>
+        </w:rPr>
+        <w:t xml:space="preserve">unos espacios físicos </w:t>
+      </w:r>
+      <w:r>
+        <w:rPr>
+          <w:rFonts w:ascii="Garamond" w:hAnsi="Garamond"/>
+          <w:sz w:val="24"/>
+        </w:rPr>
+        <w:t>suficiente</w:t>
+      </w:r>
+      <w:r>
+        <w:rPr>
+          <w:rFonts w:ascii="Garamond" w:hAnsi="Garamond"/>
+          <w:sz w:val="24"/>
+        </w:rPr>
+        <w:t>s</w:t>
+      </w:r>
+      <w:r>
+        <w:rPr>
+          <w:rFonts w:ascii="Garamond" w:hAnsi="Garamond"/>
+          <w:sz w:val="24"/>
+        </w:rPr>
+        <w:t xml:space="preserve">, </w:t>
+      </w:r>
+      <w:r>
+        <w:rPr>
+          <w:rFonts w:ascii="Garamond" w:hAnsi="Garamond"/>
+          <w:sz w:val="24"/>
+        </w:rPr>
+        <w:t>accesible</w:t>
+      </w:r>
+      <w:r>
+        <w:rPr>
+          <w:rFonts w:ascii="Garamond" w:hAnsi="Garamond"/>
+          <w:sz w:val="24"/>
+        </w:rPr>
+        <w:t>s</w:t>
+      </w:r>
+      <w:r>
+        <w:rPr>
+          <w:rFonts w:ascii="Garamond" w:hAnsi="Garamond"/>
+          <w:sz w:val="24"/>
+        </w:rPr>
+        <w:t xml:space="preserve"> y usados de manera </w:t>
+      </w:r>
+      <w:r>
+        <w:rPr>
+          <w:rFonts w:ascii="Garamond" w:hAnsi="Garamond"/>
+          <w:sz w:val="24"/>
+        </w:rPr>
+        <w:t>óptim</w:t>
+      </w:r>
+      <w:r>
+        <w:rPr>
+          <w:rFonts w:ascii="Garamond" w:hAnsi="Garamond"/>
+          <w:sz w:val="24"/>
+        </w:rPr>
+        <w:t>a</w:t>
+      </w:r>
+      <w:r>
+        <w:rPr>
+          <w:rFonts w:ascii="Garamond" w:hAnsi="Garamond"/>
+          <w:sz w:val="24"/>
+        </w:rPr>
+        <w:t xml:space="preserve">; </w:t>
+      </w:r>
+      <w:r>
+        <w:rPr>
+          <w:rFonts w:ascii="Garamond" w:hAnsi="Garamond"/>
+          <w:sz w:val="24"/>
+        </w:rPr>
+        <w:t>una</w:t>
+      </w:r>
+      <w:r>
+        <w:rPr>
+          <w:rFonts w:ascii="Garamond" w:hAnsi="Garamond"/>
+          <w:sz w:val="24"/>
+        </w:rPr>
+        <w:t xml:space="preserve"> gestión moderna de</w:t>
+      </w:r>
+      <w:r>
+        <w:rPr>
+          <w:rFonts w:ascii="Garamond" w:hAnsi="Garamond"/>
+          <w:sz w:val="24"/>
+        </w:rPr>
+        <w:t xml:space="preserve"> los datos,</w:t>
+      </w:r>
+      <w:r>
+        <w:rPr>
+          <w:rFonts w:ascii="Garamond" w:hAnsi="Garamond"/>
+          <w:sz w:val="24"/>
+        </w:rPr>
+        <w:t xml:space="preserve"> </w:t>
+      </w:r>
+      <w:r>
+        <w:rPr>
+          <w:rFonts w:ascii="Garamond" w:hAnsi="Garamond"/>
+          <w:sz w:val="24"/>
+        </w:rPr>
+        <w:t xml:space="preserve">la </w:t>
+      </w:r>
+      <w:r>
+        <w:rPr>
+          <w:rFonts w:ascii="Garamond" w:hAnsi="Garamond"/>
+          <w:sz w:val="24"/>
+        </w:rPr>
+        <w:t>información</w:t>
+      </w:r>
+      <w:r>
+        <w:rPr>
+          <w:rFonts w:ascii="Garamond" w:hAnsi="Garamond"/>
+          <w:sz w:val="24"/>
+        </w:rPr>
+        <w:t xml:space="preserve"> documental</w:t>
+      </w:r>
+      <w:r>
+        <w:rPr>
+          <w:rFonts w:ascii="Garamond" w:hAnsi="Garamond"/>
+          <w:sz w:val="24"/>
+        </w:rPr>
+        <w:t xml:space="preserve"> y un uso estratégico de sus comunicaciones internas y externas; más y mejores acciones orientadas a la responsabilidad</w:t>
+      </w:r>
+      <w:r>
+        <w:rPr>
+          <w:rFonts w:ascii="Garamond" w:hAnsi="Garamond"/>
+          <w:sz w:val="24"/>
+        </w:rPr>
+        <w:t xml:space="preserve"> institucional con el </w:t>
+      </w:r>
+      <w:r>
+        <w:rPr>
+          <w:rFonts w:ascii="Garamond" w:hAnsi="Garamond"/>
+          <w:sz w:val="24"/>
+        </w:rPr>
+        <w:t xml:space="preserve">medio </w:t>
+      </w:r>
+      <w:r>
+        <w:rPr>
+          <w:rFonts w:ascii="Garamond" w:hAnsi="Garamond"/>
+          <w:sz w:val="24"/>
+        </w:rPr>
+        <w:t>ambient</w:t>
+      </w:r>
+      <w:r>
+        <w:rPr>
+          <w:rFonts w:ascii="Garamond" w:hAnsi="Garamond"/>
+          <w:sz w:val="24"/>
+        </w:rPr>
+        <w:t>e</w:t>
+      </w:r>
+      <w:r>
+        <w:rPr>
+          <w:rFonts w:ascii="Garamond" w:hAnsi="Garamond"/>
+          <w:sz w:val="24"/>
+        </w:rPr>
+        <w:t>, entre otros retos</w:t>
+      </w:r>
+      <w:r>
+        <w:rPr>
+          <w:rFonts w:ascii="Garamond" w:hAnsi="Garamond"/>
+          <w:sz w:val="24"/>
+        </w:rPr>
+        <w:t xml:space="preserve"> de </w:t>
+      </w:r>
+      <w:r>
+        <w:rPr>
+          <w:rFonts w:ascii="Garamond" w:hAnsi="Garamond"/>
+          <w:sz w:val="24"/>
+        </w:rPr>
+        <w:t xml:space="preserve">la </w:t>
+      </w:r>
+      <w:r>
+        <w:rPr>
+          <w:rFonts w:ascii="Garamond" w:hAnsi="Garamond"/>
+          <w:sz w:val="24"/>
+        </w:rPr>
+        <w:t>gestión</w:t>
+      </w:r>
+      <w:r>
+        <w:rPr>
+          <w:rFonts w:ascii="Garamond" w:hAnsi="Garamond"/>
+          <w:sz w:val="24"/>
+        </w:rPr>
+        <w:t xml:space="preserve"> universitaria</w:t>
+      </w:r>
+      <w:r>
+        <w:rPr>
+          <w:rFonts w:ascii="Garamond" w:hAnsi="Garamond"/>
+          <w:sz w:val="24"/>
+        </w:rPr>
+        <w:t xml:space="preserve">, definen y condicionan </w:t>
+      </w:r>
+      <w:r>
+        <w:rPr>
+          <w:rFonts w:ascii="Garamond" w:hAnsi="Garamond"/>
+          <w:sz w:val="24"/>
+        </w:rPr>
+        <w:t xml:space="preserve">en la actualidad </w:t>
+      </w:r>
+      <w:r>
+        <w:rPr>
+          <w:rFonts w:ascii="Garamond" w:hAnsi="Garamond"/>
+          <w:sz w:val="24"/>
+        </w:rPr>
+        <w:t>la calidad y el cumplimiento de la misión institucional.</w:t>
+      </w:r>
+      <w:r>
+        <w:rPr>
+          <w:rFonts w:ascii="Garamond" w:hAnsi="Garamond"/>
+          <w:sz w:val="24"/>
+        </w:rPr>
+        <w:t xml:space="preserve"> </w:t>
+      </w:r>
+      <w:r>
+        <w:rPr>
+          <w:rFonts w:ascii="Garamond" w:hAnsi="Garamond"/>
+          <w:sz w:val="24"/>
+        </w:rPr>
+        <w:t>La gestión académica y administrativa de la Universidad, así como los miembros de la comunidad universitaria, desde luego, conviven y se ven enfrentados en su cotidianidad con estos retos</w:t>
+      </w:r>
+      <w:r>
+        <w:rPr>
+          <w:rFonts w:ascii="Garamond" w:hAnsi="Garamond"/>
+          <w:sz w:val="24"/>
+        </w:rPr>
+        <w:t xml:space="preserve"> </w:t>
+      </w:r>
+      <w:r>
+        <w:rPr>
+          <w:rFonts w:ascii="Garamond" w:hAnsi="Garamond"/>
+          <w:sz w:val="24"/>
+        </w:rPr>
+        <w:t>por lo que</w:t>
+      </w:r>
+      <w:r>
+        <w:rPr>
+          <w:rFonts w:ascii="Garamond" w:hAnsi="Garamond"/>
+          <w:sz w:val="24"/>
+        </w:rPr>
+        <w:t xml:space="preserve"> su </w:t>
+      </w:r>
+      <w:r>
+        <w:rPr>
+          <w:rFonts w:ascii="Garamond" w:hAnsi="Garamond"/>
+          <w:sz w:val="24"/>
+        </w:rPr>
+        <w:t xml:space="preserve">correcto funcionamiento </w:t>
+      </w:r>
+      <w:r>
+        <w:rPr>
+          <w:rFonts w:ascii="Garamond" w:hAnsi="Garamond"/>
+          <w:sz w:val="24"/>
+        </w:rPr>
+        <w:t xml:space="preserve">y entendimiento </w:t>
+      </w:r>
+      <w:r>
+        <w:rPr>
+          <w:rFonts w:ascii="Garamond" w:hAnsi="Garamond"/>
+          <w:sz w:val="24"/>
+        </w:rPr>
+        <w:t xml:space="preserve">se </w:t>
+      </w:r>
+      <w:r>
+        <w:rPr>
+          <w:rFonts w:ascii="Garamond" w:hAnsi="Garamond"/>
+          <w:sz w:val="24"/>
+        </w:rPr>
+        <w:t>convierte</w:t>
+      </w:r>
+      <w:r>
+        <w:rPr>
+          <w:rFonts w:ascii="Garamond" w:hAnsi="Garamond"/>
+          <w:sz w:val="24"/>
+        </w:rPr>
+        <w:t>n</w:t>
+      </w:r>
+      <w:r>
+        <w:rPr>
+          <w:rFonts w:ascii="Garamond" w:hAnsi="Garamond"/>
+          <w:sz w:val="24"/>
+        </w:rPr>
+        <w:t xml:space="preserve"> en un tema de interés </w:t>
+      </w:r>
+      <w:r>
+        <w:rPr>
+          <w:rFonts w:ascii="Garamond" w:hAnsi="Garamond"/>
+          <w:sz w:val="24"/>
+        </w:rPr>
+        <w:t>prioritario</w:t>
+      </w:r>
+      <w:r>
+        <w:rPr>
+          <w:rFonts w:ascii="Garamond" w:hAnsi="Garamond"/>
+          <w:sz w:val="24"/>
+        </w:rPr>
+        <w:t xml:space="preserve">.  </w:t>
+      </w:r>
+    </w:p>
+    <w:p>
+      <w:pPr>
+        <w:jc w:val="both"/>
+        <w:rPr>
+          <w:rFonts w:ascii="Garamond" w:hAnsi="Garamond"/>
+          <w:sz w:val="24"/>
+        </w:rPr>
+      </w:pPr>
+      <w:r>
+        <w:rPr>
+          <w:rFonts w:ascii="Garamond" w:hAnsi="Garamond"/>
+          <w:sz w:val="24"/>
+        </w:rPr>
+        <w:t>L</w:t>
+      </w:r>
+      <w:r>
+        <w:rPr>
+          <w:rFonts w:ascii="Garamond" w:hAnsi="Garamond"/>
+          <w:sz w:val="24"/>
+        </w:rPr>
+        <w:t xml:space="preserve">as nuevas formas de </w:t>
+      </w:r>
+      <w:r>
+        <w:rPr>
+          <w:rFonts w:ascii="Garamond" w:hAnsi="Garamond"/>
+          <w:sz w:val="24"/>
+        </w:rPr>
+        <w:t>gestión en</w:t>
+      </w:r>
+      <w:r>
+        <w:rPr>
+          <w:rFonts w:ascii="Garamond" w:hAnsi="Garamond"/>
+          <w:sz w:val="24"/>
+        </w:rPr>
+        <w:t xml:space="preserve"> las entidades pública</w:t>
+      </w:r>
+      <w:r>
+        <w:rPr>
+          <w:rFonts w:ascii="Garamond" w:hAnsi="Garamond"/>
+          <w:sz w:val="24"/>
+        </w:rPr>
+        <w:t xml:space="preserve">s y en las </w:t>
+      </w:r>
+      <w:r>
+        <w:rPr>
+          <w:rFonts w:ascii="Garamond" w:hAnsi="Garamond"/>
+          <w:sz w:val="24"/>
+        </w:rPr>
+        <w:t>universidades</w:t>
+      </w:r>
+      <w:r>
+        <w:rPr>
+          <w:rFonts w:ascii="Garamond" w:hAnsi="Garamond"/>
+          <w:sz w:val="24"/>
+        </w:rPr>
+        <w:t xml:space="preserve"> estatales</w:t>
+      </w:r>
+      <w:r>
+        <w:rPr>
+          <w:rFonts w:ascii="Garamond" w:hAnsi="Garamond"/>
+          <w:sz w:val="24"/>
+        </w:rPr>
+        <w:t xml:space="preserve"> </w:t>
+      </w:r>
+      <w:r>
+        <w:rPr>
+          <w:rFonts w:ascii="Garamond" w:hAnsi="Garamond"/>
+          <w:sz w:val="24"/>
+        </w:rPr>
+        <w:t xml:space="preserve">se </w:t>
+      </w:r>
+      <w:r>
+        <w:rPr>
+          <w:rFonts w:ascii="Garamond" w:hAnsi="Garamond"/>
+          <w:sz w:val="24"/>
+        </w:rPr>
+        <w:t>cimenta</w:t>
+      </w:r>
+      <w:r>
+        <w:rPr>
+          <w:rFonts w:ascii="Garamond" w:hAnsi="Garamond"/>
+          <w:sz w:val="24"/>
+        </w:rPr>
+        <w:t>n</w:t>
+      </w:r>
+      <w:r>
+        <w:rPr>
+          <w:rFonts w:ascii="Garamond" w:hAnsi="Garamond"/>
+          <w:sz w:val="24"/>
+        </w:rPr>
+        <w:t xml:space="preserve"> sobre un entramado de políticas, normas, requisitos, procesos, procedimientos, herramientas</w:t>
+      </w:r>
+      <w:r>
+        <w:rPr>
+          <w:rFonts w:ascii="Garamond" w:hAnsi="Garamond"/>
+          <w:sz w:val="24"/>
+        </w:rPr>
+        <w:t xml:space="preserve"> y plataformas tecnológicas, </w:t>
+      </w:r>
+      <w:r>
+        <w:rPr>
+          <w:rFonts w:ascii="Garamond" w:hAnsi="Garamond"/>
+          <w:sz w:val="24"/>
+        </w:rPr>
+        <w:t xml:space="preserve">etc. </w:t>
+      </w:r>
+      <w:r>
+        <w:rPr>
+          <w:rFonts w:ascii="Garamond" w:hAnsi="Garamond"/>
+          <w:sz w:val="24"/>
+        </w:rPr>
+        <w:t xml:space="preserve">que complejizan y ralentizan </w:t>
+      </w:r>
+      <w:r>
+        <w:rPr>
+          <w:rFonts w:ascii="Garamond" w:hAnsi="Garamond"/>
+          <w:sz w:val="24"/>
+        </w:rPr>
+        <w:t xml:space="preserve">el cumplimiento de los deberes institucionales. </w:t>
+      </w:r>
+      <w:r>
+        <w:rPr>
+          <w:rFonts w:ascii="Garamond" w:hAnsi="Garamond"/>
+          <w:sz w:val="24"/>
+        </w:rPr>
+        <w:t xml:space="preserve">Por lo anterior, la Universidad demanda un ejercicio de reorganización a nivel administrativo que, </w:t>
+      </w:r>
+      <w:r>
+        <w:rPr>
+          <w:rFonts w:ascii="Garamond" w:hAnsi="Garamond"/>
+          <w:sz w:val="24"/>
+        </w:rPr>
+        <w:t>partiendo de una</w:t>
+      </w:r>
+      <w:r>
+        <w:rPr>
+          <w:rFonts w:ascii="Garamond" w:hAnsi="Garamond"/>
+          <w:sz w:val="24"/>
+        </w:rPr>
+        <w:t xml:space="preserve"> apuesta</w:t>
+      </w:r>
+      <w:r>
+        <w:rPr>
+          <w:rFonts w:ascii="Garamond" w:hAnsi="Garamond"/>
+          <w:sz w:val="24"/>
+        </w:rPr>
+        <w:t xml:space="preserve"> </w:t>
+      </w:r>
+      <w:r>
+        <w:rPr>
+          <w:rFonts w:ascii="Garamond" w:hAnsi="Garamond"/>
+          <w:sz w:val="24"/>
+        </w:rPr>
+        <w:t>participativa</w:t>
+      </w:r>
+      <w:r>
+        <w:rPr>
+          <w:rFonts w:ascii="Garamond" w:hAnsi="Garamond"/>
+          <w:sz w:val="24"/>
+        </w:rPr>
+        <w:t xml:space="preserve"> y con el apoyo de sistemas de gestión integrados</w:t>
+      </w:r>
+      <w:r>
+        <w:rPr>
+          <w:rFonts w:ascii="Garamond" w:hAnsi="Garamond"/>
+          <w:sz w:val="24"/>
+        </w:rPr>
+        <w:t>,</w:t>
+      </w:r>
+      <w:r>
+        <w:rPr>
+          <w:rFonts w:ascii="Garamond" w:hAnsi="Garamond"/>
+          <w:sz w:val="24"/>
+        </w:rPr>
+        <w:t xml:space="preserve"> simplifique</w:t>
+      </w:r>
+      <w:r>
+        <w:rPr>
+          <w:rFonts w:ascii="Garamond" w:hAnsi="Garamond"/>
+          <w:sz w:val="24"/>
+        </w:rPr>
+        <w:t xml:space="preserve">, modernice </w:t>
+      </w:r>
+      <w:r>
+        <w:rPr>
+          <w:rFonts w:ascii="Garamond" w:hAnsi="Garamond"/>
+          <w:sz w:val="24"/>
+        </w:rPr>
+        <w:t>y</w:t>
+      </w:r>
+      <w:r>
+        <w:rPr>
+          <w:rFonts w:ascii="Garamond" w:hAnsi="Garamond"/>
+          <w:sz w:val="24"/>
+        </w:rPr>
+        <w:t xml:space="preserve"> garantice la comunión </w:t>
+      </w:r>
+      <w:r>
+        <w:rPr>
+          <w:rFonts w:ascii="Garamond" w:hAnsi="Garamond"/>
+          <w:sz w:val="24"/>
+        </w:rPr>
+        <w:t xml:space="preserve">que se espera y </w:t>
+      </w:r>
+      <w:r>
+        <w:rPr>
+          <w:rFonts w:ascii="Garamond" w:hAnsi="Garamond"/>
+          <w:sz w:val="24"/>
+        </w:rPr>
+        <w:t xml:space="preserve">se </w:t>
+      </w:r>
+      <w:r>
+        <w:rPr>
+          <w:rFonts w:ascii="Garamond" w:hAnsi="Garamond"/>
+          <w:sz w:val="24"/>
+        </w:rPr>
+        <w:t xml:space="preserve">demanda </w:t>
+      </w:r>
+      <w:r>
+        <w:rPr>
+          <w:rFonts w:ascii="Garamond" w:hAnsi="Garamond"/>
+          <w:sz w:val="24"/>
+        </w:rPr>
+        <w:t xml:space="preserve">entre </w:t>
+      </w:r>
+      <w:r>
+        <w:rPr>
+          <w:rFonts w:ascii="Garamond" w:hAnsi="Garamond"/>
+          <w:sz w:val="24"/>
+        </w:rPr>
+        <w:t xml:space="preserve">el ejercicio </w:t>
+      </w:r>
+      <w:r>
+        <w:rPr>
+          <w:rFonts w:ascii="Garamond" w:hAnsi="Garamond"/>
+          <w:sz w:val="24"/>
+        </w:rPr>
+        <w:t xml:space="preserve">académico </w:t>
+      </w:r>
+      <w:r>
+        <w:rPr>
+          <w:rFonts w:ascii="Garamond" w:hAnsi="Garamond"/>
+          <w:sz w:val="24"/>
+        </w:rPr>
+        <w:t xml:space="preserve">y el </w:t>
+      </w:r>
+      <w:r>
+        <w:rPr>
+          <w:rFonts w:ascii="Garamond" w:hAnsi="Garamond"/>
+          <w:sz w:val="24"/>
+        </w:rPr>
+        <w:t>soporte administrativo</w:t>
+      </w:r>
+      <w:r>
+        <w:rPr>
+          <w:rFonts w:ascii="Garamond" w:hAnsi="Garamond"/>
+          <w:sz w:val="24"/>
+        </w:rPr>
+        <w:t>.</w:t>
+      </w:r>
+    </w:p>
+    <w:p>
+      <w:pPr>
+        <w:jc w:val="both"/>
+        <w:rPr>
+          <w:rFonts w:ascii="Garamond" w:hAnsi="Garamond"/>
+          <w:sz w:val="24"/>
+        </w:rPr>
+      </w:pPr>
+      <w:r>
+        <w:rPr>
+          <w:rFonts w:ascii="Garamond" w:hAnsi="Garamond"/>
+          <w:sz w:val="24"/>
+        </w:rPr>
+        <w:t>D</w:t>
+      </w:r>
+      <w:r>
+        <w:rPr>
+          <w:rFonts w:ascii="Garamond" w:hAnsi="Garamond"/>
+          <w:sz w:val="24"/>
+        </w:rPr>
+        <w:t>urante las últimas décadas</w:t>
+      </w:r>
+      <w:r>
+        <w:rPr>
+          <w:rFonts w:ascii="Garamond" w:hAnsi="Garamond"/>
+          <w:sz w:val="24"/>
+        </w:rPr>
+        <w:t xml:space="preserve">, </w:t>
+      </w:r>
+      <w:r>
+        <w:rPr>
+          <w:rFonts w:ascii="Garamond" w:hAnsi="Garamond"/>
+          <w:sz w:val="24"/>
+        </w:rPr>
+        <w:t>por ejemplo</w:t>
+      </w:r>
+      <w:r>
+        <w:rPr>
+          <w:rFonts w:ascii="Garamond" w:hAnsi="Garamond"/>
+          <w:sz w:val="24"/>
+        </w:rPr>
+        <w:t xml:space="preserve"> y </w:t>
+      </w:r>
+      <w:r>
+        <w:rPr>
+          <w:rFonts w:ascii="Garamond" w:hAnsi="Garamond"/>
+          <w:sz w:val="24"/>
+        </w:rPr>
+        <w:t>como se demuestra en el capítulo 2 de tendencias estadísticas, la institución ha crecido de manera significativa en términos</w:t>
+      </w:r>
+      <w:r>
+        <w:rPr>
+          <w:rFonts w:ascii="Garamond" w:hAnsi="Garamond"/>
+          <w:sz w:val="24"/>
+        </w:rPr>
+        <w:t xml:space="preserve"> del número de programas académicos, de </w:t>
+      </w:r>
+      <w:r>
+        <w:rPr>
+          <w:rFonts w:ascii="Garamond" w:hAnsi="Garamond"/>
+          <w:sz w:val="24"/>
+        </w:rPr>
+        <w:t xml:space="preserve">estudiantes matriculados y </w:t>
+      </w:r>
+      <w:r>
+        <w:rPr>
+          <w:rFonts w:ascii="Garamond" w:hAnsi="Garamond"/>
+          <w:sz w:val="24"/>
+        </w:rPr>
+        <w:t xml:space="preserve">de </w:t>
+      </w:r>
+      <w:r>
+        <w:rPr>
+          <w:rFonts w:ascii="Garamond" w:hAnsi="Garamond"/>
+          <w:sz w:val="24"/>
+        </w:rPr>
+        <w:t>expansión y participación</w:t>
+      </w:r>
+      <w:r>
+        <w:rPr>
+          <w:rFonts w:ascii="Garamond" w:hAnsi="Garamond"/>
+          <w:sz w:val="24"/>
+        </w:rPr>
+        <w:t xml:space="preserve"> en buena parte del territorio nacional; estos esfuerzos, en su mayoría, se han dado en presencia de una capacidad humana docente y administrativa “congelada”</w:t>
+      </w:r>
+      <w:r>
+        <w:rPr>
+          <w:rFonts w:ascii="Garamond" w:hAnsi="Garamond"/>
+          <w:sz w:val="24"/>
+        </w:rPr>
+        <w:t xml:space="preserve">. En este sentido y tomando como base el modelo académico y pedagógico institucional, se requiere </w:t>
+      </w:r>
+      <w:r>
+        <w:rPr>
+          <w:rFonts w:ascii="Garamond" w:hAnsi="Garamond"/>
+          <w:sz w:val="24"/>
+        </w:rPr>
+        <w:t xml:space="preserve">reestructurar </w:t>
+      </w:r>
+      <w:r>
+        <w:rPr>
+          <w:rFonts w:ascii="Garamond" w:hAnsi="Garamond"/>
+          <w:sz w:val="24"/>
+        </w:rPr>
+        <w:t xml:space="preserve">y formalizar la planta docente y administrativa de la Universidad a través de una gestión estratégica ante el gobierno nacional para la disposición de los recursos financieros requeridos para este fin. </w:t>
+      </w:r>
+      <w:r>
+        <w:rPr>
+          <w:rFonts w:ascii="Garamond" w:hAnsi="Garamond"/>
+          <w:sz w:val="24"/>
+        </w:rPr>
+        <w:t>Del mismo modo, se requiere implementar acciones orientadas al mejoramiento del clima organizacional y el bienestar de las comunidades académicas y administrativas.</w:t>
+      </w:r>
+    </w:p>
+    <w:p>
+      <w:pPr>
+        <w:autoSpaceDE w:val="0"/>
+        <w:autoSpaceDN w:val="0"/>
+        <w:adjustRightInd w:val="0"/>
+        <w:spacing w:after="0" w:line="240" w:lineRule="auto"/>
+        <w:jc w:val="both"/>
+        <w:rPr>
+          <w:rFonts w:ascii="Garamond" w:hAnsi="Garamond"/>
+          <w:sz w:val="24"/>
+        </w:rPr>
+      </w:pPr>
+      <w:r>
+        <w:rPr>
+          <w:rFonts w:ascii="Garamond" w:hAnsi="Garamond"/>
+          <w:sz w:val="24"/>
+        </w:rPr>
+        <w:t xml:space="preserve">El cumplimiento de las funciones misionales y el ejercicio administrativo de la </w:t>
+      </w:r>
+      <w:r>
+        <w:rPr>
+          <w:rFonts w:ascii="Garamond" w:hAnsi="Garamond"/>
+          <w:sz w:val="24"/>
+        </w:rPr>
+        <w:t>universidad del presente y</w:t>
+      </w:r>
+      <w:r>
+        <w:rPr>
+          <w:rFonts w:ascii="Garamond" w:hAnsi="Garamond"/>
+          <w:sz w:val="24"/>
+        </w:rPr>
+        <w:t xml:space="preserve">, en especial, la </w:t>
+      </w:r>
+      <w:r>
+        <w:rPr>
+          <w:rFonts w:ascii="Garamond" w:hAnsi="Garamond"/>
+          <w:sz w:val="24"/>
+        </w:rPr>
+        <w:t>del futuro</w:t>
+      </w:r>
+      <w:r>
+        <w:rPr>
+          <w:rFonts w:ascii="Garamond" w:hAnsi="Garamond"/>
+          <w:sz w:val="24"/>
+        </w:rPr>
+        <w:t>, está altamente condicionad</w:t>
+      </w:r>
+      <w:r>
+        <w:rPr>
+          <w:rFonts w:ascii="Garamond" w:hAnsi="Garamond"/>
+          <w:sz w:val="24"/>
+        </w:rPr>
+        <w:t>o</w:t>
+      </w:r>
+      <w:r>
+        <w:rPr>
+          <w:rFonts w:ascii="Garamond" w:hAnsi="Garamond"/>
+          <w:sz w:val="24"/>
+        </w:rPr>
+        <w:t xml:space="preserve"> por la </w:t>
+      </w:r>
+      <w:r>
+        <w:rPr>
+          <w:rFonts w:ascii="Garamond" w:hAnsi="Garamond"/>
+          <w:sz w:val="24"/>
+        </w:rPr>
+        <w:t xml:space="preserve">capacidad digital </w:t>
+      </w:r>
+      <w:r>
+        <w:rPr>
+          <w:rFonts w:ascii="Garamond" w:hAnsi="Garamond"/>
+          <w:sz w:val="24"/>
+        </w:rPr>
+        <w:t xml:space="preserve">disponible, así como </w:t>
+      </w:r>
+      <w:r>
+        <w:rPr>
+          <w:rFonts w:ascii="Garamond" w:hAnsi="Garamond"/>
+          <w:sz w:val="24"/>
+        </w:rPr>
+        <w:t xml:space="preserve">por </w:t>
+      </w:r>
+      <w:r>
+        <w:rPr>
+          <w:rFonts w:ascii="Garamond" w:hAnsi="Garamond"/>
+          <w:sz w:val="24"/>
+        </w:rPr>
+        <w:t>el acceso, la correcta gestión y el dominio que sobre esta tengan los miembros que hacen parte de la comunidad universitaria.</w:t>
+      </w:r>
+      <w:r>
+        <w:rPr>
+          <w:rFonts w:ascii="Garamond" w:hAnsi="Garamond"/>
+          <w:sz w:val="24"/>
+        </w:rPr>
+        <w:t xml:space="preserve"> De esta </w:t>
+      </w:r>
+      <w:r>
+        <w:rPr>
+          <w:rFonts w:ascii="Garamond" w:hAnsi="Garamond"/>
+          <w:sz w:val="24"/>
+        </w:rPr>
+        <w:t>realidad</w:t>
+      </w:r>
+      <w:r>
+        <w:rPr>
+          <w:rFonts w:ascii="Garamond" w:hAnsi="Garamond"/>
+          <w:sz w:val="24"/>
+        </w:rPr>
+        <w:t xml:space="preserve"> es consiente la </w:t>
+      </w:r>
+      <w:r>
+        <w:rPr>
+          <w:rFonts w:ascii="Garamond" w:hAnsi="Garamond"/>
+          <w:sz w:val="24"/>
+        </w:rPr>
+        <w:lastRenderedPageBreak/>
+        <w:t xml:space="preserve">Universidad por lo que se espera, durante los próximos años, contar con una infraestructura sólida y suficiente de redes de conectividad, centros de datos locales y/o en la nube -cloud- sostenibles y </w:t>
+      </w:r>
+      <w:r>
+        <w:rPr>
+          <w:rFonts w:ascii="Garamond" w:hAnsi="Garamond"/>
+          <w:sz w:val="24"/>
+        </w:rPr>
+        <w:t>sistemas de ciberseguridad</w:t>
+      </w:r>
+      <w:r>
+        <w:rPr>
+          <w:rFonts w:ascii="Garamond" w:hAnsi="Garamond"/>
+          <w:sz w:val="24"/>
+        </w:rPr>
+        <w:t xml:space="preserve"> </w:t>
+      </w:r>
+      <w:r>
+        <w:rPr>
+          <w:rFonts w:ascii="Garamond" w:hAnsi="Garamond"/>
+          <w:sz w:val="24"/>
+        </w:rPr>
+        <w:t>avanzados</w:t>
+      </w:r>
+      <w:r>
+        <w:rPr>
+          <w:rFonts w:ascii="Garamond" w:hAnsi="Garamond"/>
+          <w:sz w:val="24"/>
+        </w:rPr>
+        <w:t xml:space="preserve">; </w:t>
+      </w:r>
+      <w:r>
+        <w:rPr>
+          <w:rFonts w:ascii="Garamond" w:hAnsi="Garamond"/>
+          <w:sz w:val="24"/>
+        </w:rPr>
+        <w:t>disponer de plataformas virtuales de aprendizaje y contenidos educativos accesibles que permitan llevar educación de calidad a cualquier lugar del país; contar con sistemas de información robustos, sostenibles, gobernados, interoperables y adaptables al entorno institucional; disponer y</w:t>
+      </w:r>
+      <w:r>
+        <w:rPr>
+          <w:rFonts w:ascii="Garamond" w:hAnsi="Garamond"/>
+          <w:sz w:val="24"/>
+        </w:rPr>
+        <w:t xml:space="preserve"> acceder</w:t>
+      </w:r>
+      <w:r>
+        <w:rPr>
+          <w:rFonts w:ascii="Garamond" w:hAnsi="Garamond"/>
+          <w:sz w:val="24"/>
+        </w:rPr>
+        <w:t xml:space="preserve"> a las bondades que nos ofrecen tecnologías emergentes como </w:t>
+      </w:r>
+      <w:r>
+        <w:rPr>
+          <w:rFonts w:ascii="Garamond" w:hAnsi="Garamond"/>
+          <w:sz w:val="24"/>
+        </w:rPr>
+        <w:t>el</w:t>
+      </w:r>
+      <w:r>
+        <w:rPr>
+          <w:rFonts w:ascii="Garamond" w:hAnsi="Garamond"/>
+          <w:sz w:val="24"/>
+        </w:rPr>
+        <w:t xml:space="preserve"> </w:t>
+      </w:r>
+      <w:r>
+        <w:rPr>
+          <w:rFonts w:ascii="Garamond" w:hAnsi="Garamond"/>
+          <w:sz w:val="24"/>
+        </w:rPr>
+        <w:t xml:space="preserve"> blockchain</w:t>
+      </w:r>
+      <w:r>
+        <w:rPr>
+          <w:rFonts w:ascii="Garamond" w:hAnsi="Garamond"/>
+          <w:sz w:val="24"/>
+        </w:rPr>
+        <w:t xml:space="preserve"> y las inteligencias artificiales (</w:t>
+      </w:r>
+      <w:r>
+        <w:rPr>
+          <w:rFonts w:ascii="Garamond" w:hAnsi="Garamond"/>
+          <w:sz w:val="24"/>
+        </w:rPr>
+        <w:t>IA</w:t>
+      </w:r>
+      <w:r>
+        <w:rPr>
+          <w:rFonts w:ascii="Garamond" w:hAnsi="Garamond"/>
+          <w:sz w:val="24"/>
+        </w:rPr>
+        <w:t>)</w:t>
+      </w:r>
+      <w:r>
+        <w:rPr>
+          <w:rFonts w:ascii="Garamond" w:hAnsi="Garamond"/>
+          <w:sz w:val="24"/>
+        </w:rPr>
+        <w:t xml:space="preserve"> y, no menos importante, </w:t>
+      </w:r>
+      <w:r>
+        <w:rPr>
+          <w:rFonts w:ascii="Garamond" w:hAnsi="Garamond"/>
+          <w:sz w:val="24"/>
+        </w:rPr>
+        <w:t>fortalecer</w:t>
+      </w:r>
+      <w:r>
+        <w:rPr>
+          <w:rFonts w:ascii="Garamond" w:hAnsi="Garamond"/>
+          <w:sz w:val="24"/>
+        </w:rPr>
+        <w:t xml:space="preserve"> las competencias </w:t>
+      </w:r>
+      <w:r>
+        <w:rPr>
+          <w:rFonts w:ascii="Garamond" w:hAnsi="Garamond"/>
+          <w:sz w:val="24"/>
+        </w:rPr>
+        <w:t xml:space="preserve">de </w:t>
+      </w:r>
+      <w:r>
+        <w:rPr>
+          <w:rFonts w:ascii="Garamond" w:hAnsi="Garamond"/>
+          <w:sz w:val="24"/>
+        </w:rPr>
+        <w:t xml:space="preserve">los </w:t>
+      </w:r>
+      <w:r>
+        <w:rPr>
+          <w:rFonts w:ascii="Garamond" w:hAnsi="Garamond"/>
+          <w:sz w:val="24"/>
+        </w:rPr>
+        <w:t xml:space="preserve">miembros de la comunidad universitaria </w:t>
+      </w:r>
+      <w:r>
+        <w:rPr>
+          <w:rFonts w:ascii="Garamond" w:hAnsi="Garamond"/>
+          <w:sz w:val="24"/>
+        </w:rPr>
+        <w:t xml:space="preserve">para un óptimo desenvolvimiento en entornos </w:t>
+      </w:r>
+      <w:r>
+        <w:rPr>
+          <w:rFonts w:ascii="Garamond" w:hAnsi="Garamond"/>
+          <w:sz w:val="24"/>
+        </w:rPr>
+        <w:t>académico</w:t>
+      </w:r>
+      <w:r>
+        <w:rPr>
+          <w:rFonts w:ascii="Garamond" w:hAnsi="Garamond"/>
+          <w:sz w:val="24"/>
+        </w:rPr>
+        <w:t>s</w:t>
+      </w:r>
+      <w:r>
+        <w:rPr>
+          <w:rFonts w:ascii="Garamond" w:hAnsi="Garamond"/>
+          <w:sz w:val="24"/>
+        </w:rPr>
+        <w:t>, de investigación</w:t>
+      </w:r>
+      <w:r>
+        <w:rPr>
+          <w:rFonts w:ascii="Garamond" w:hAnsi="Garamond"/>
+          <w:sz w:val="24"/>
+        </w:rPr>
+        <w:t xml:space="preserve"> </w:t>
+      </w:r>
+      <w:r>
+        <w:rPr>
+          <w:rFonts w:ascii="Garamond" w:hAnsi="Garamond"/>
+          <w:sz w:val="24"/>
+        </w:rPr>
+        <w:t>y de gestión</w:t>
+      </w:r>
+      <w:r>
+        <w:rPr>
+          <w:rFonts w:ascii="Garamond" w:hAnsi="Garamond"/>
+          <w:sz w:val="24"/>
+        </w:rPr>
+        <w:t xml:space="preserve"> académica y administrativa</w:t>
+      </w:r>
+      <w:r>
+        <w:rPr>
+          <w:rFonts w:ascii="Garamond" w:hAnsi="Garamond"/>
+          <w:sz w:val="24"/>
+        </w:rPr>
+        <w:t xml:space="preserve"> </w:t>
+      </w:r>
+      <w:r>
+        <w:rPr>
+          <w:rFonts w:ascii="Garamond" w:hAnsi="Garamond"/>
+          <w:sz w:val="24"/>
+        </w:rPr>
+        <w:t xml:space="preserve">altamente </w:t>
+      </w:r>
+      <w:r>
+        <w:rPr>
+          <w:rFonts w:ascii="Garamond" w:hAnsi="Garamond"/>
+          <w:sz w:val="24"/>
+        </w:rPr>
+        <w:t>digital</w:t>
+      </w:r>
+      <w:r>
+        <w:rPr>
+          <w:rFonts w:ascii="Garamond" w:hAnsi="Garamond"/>
+          <w:sz w:val="24"/>
+        </w:rPr>
+        <w:t>es</w:t>
+      </w:r>
+      <w:r>
+        <w:rPr>
+          <w:rFonts w:ascii="Garamond" w:hAnsi="Garamond"/>
+          <w:sz w:val="24"/>
+        </w:rPr>
+        <w:t>.</w:t>
+      </w:r>
+      <w:r>
+        <w:rPr>
+          <w:rFonts w:ascii="Garamond" w:hAnsi="Garamond"/>
+          <w:sz w:val="24"/>
+        </w:rPr>
+        <w:t xml:space="preserve"> Lo anterior</w:t>
+      </w:r>
+      <w:r>
+        <w:rPr>
+          <w:rFonts w:ascii="Garamond" w:hAnsi="Garamond"/>
+          <w:sz w:val="24"/>
+        </w:rPr>
+        <w:t xml:space="preserve">, </w:t>
+      </w:r>
+      <w:r>
+        <w:rPr>
+          <w:rFonts w:ascii="Garamond" w:hAnsi="Garamond"/>
+          <w:sz w:val="24"/>
+        </w:rPr>
+        <w:t>a través de estrategia</w:t>
+      </w:r>
+      <w:r>
+        <w:rPr>
+          <w:rFonts w:ascii="Garamond" w:hAnsi="Garamond"/>
+          <w:sz w:val="24"/>
+        </w:rPr>
+        <w:t>s</w:t>
+      </w:r>
+      <w:r>
+        <w:rPr>
+          <w:rFonts w:ascii="Garamond" w:hAnsi="Garamond"/>
+          <w:sz w:val="24"/>
+        </w:rPr>
+        <w:t xml:space="preserve"> planeada</w:t>
+      </w:r>
+      <w:r>
+        <w:rPr>
+          <w:rFonts w:ascii="Garamond" w:hAnsi="Garamond"/>
+          <w:sz w:val="24"/>
+        </w:rPr>
+        <w:t>s y consensuadas</w:t>
+      </w:r>
+      <w:r>
+        <w:rPr>
+          <w:rFonts w:ascii="Garamond" w:hAnsi="Garamond"/>
+          <w:sz w:val="24"/>
+        </w:rPr>
+        <w:t>,</w:t>
+      </w:r>
+      <w:r>
+        <w:rPr>
+          <w:rFonts w:ascii="Garamond" w:hAnsi="Garamond"/>
+          <w:sz w:val="24"/>
+        </w:rPr>
+        <w:t xml:space="preserve"> con proyectos estratégicos, robustos y con costos razonables y</w:t>
+      </w:r>
+      <w:r>
+        <w:rPr>
+          <w:rFonts w:ascii="Garamond" w:hAnsi="Garamond"/>
+          <w:sz w:val="24"/>
+        </w:rPr>
+        <w:t xml:space="preserve"> con principios</w:t>
+      </w:r>
+      <w:r>
+        <w:rPr>
+          <w:rFonts w:ascii="Garamond" w:hAnsi="Garamond"/>
+          <w:sz w:val="24"/>
+        </w:rPr>
+        <w:t xml:space="preserve"> tecnológicos, entre otros, </w:t>
+      </w:r>
+      <w:r>
+        <w:rPr>
+          <w:rFonts w:ascii="Garamond" w:hAnsi="Garamond"/>
+          <w:sz w:val="24"/>
+        </w:rPr>
+        <w:t xml:space="preserve">de </w:t>
+      </w:r>
+      <w:r>
+        <w:rPr>
+          <w:rFonts w:ascii="Garamond" w:hAnsi="Garamond"/>
+          <w:sz w:val="24"/>
+        </w:rPr>
+        <w:t xml:space="preserve">sostenibilidad, </w:t>
+      </w:r>
+      <w:r>
+        <w:rPr>
+          <w:rFonts w:ascii="Garamond" w:hAnsi="Garamond"/>
+          <w:sz w:val="24"/>
+        </w:rPr>
+        <w:t>neutralidad</w:t>
+      </w:r>
+      <w:r>
+        <w:rPr>
+          <w:rFonts w:ascii="Garamond" w:hAnsi="Garamond"/>
+          <w:sz w:val="24"/>
+        </w:rPr>
+        <w:t xml:space="preserve">, responsabilidad ambiental, </w:t>
+      </w:r>
+      <w:r>
+        <w:rPr>
+          <w:rFonts w:ascii="Garamond" w:hAnsi="Garamond"/>
+          <w:sz w:val="24"/>
+        </w:rPr>
+        <w:t>resiliencia</w:t>
+      </w:r>
+      <w:r>
+        <w:rPr>
+          <w:rFonts w:ascii="Garamond" w:hAnsi="Garamond"/>
+          <w:sz w:val="24"/>
+        </w:rPr>
+        <w:t xml:space="preserve"> </w:t>
+      </w:r>
+      <w:r>
+        <w:rPr>
+          <w:rFonts w:ascii="Garamond" w:hAnsi="Garamond"/>
+          <w:sz w:val="24"/>
+        </w:rPr>
+        <w:t>y</w:t>
+      </w:r>
+      <w:r>
+        <w:rPr>
+          <w:rFonts w:ascii="Garamond" w:hAnsi="Garamond"/>
+          <w:sz w:val="24"/>
+        </w:rPr>
+        <w:t xml:space="preserve"> equidad </w:t>
+      </w:r>
+      <w:r>
+        <w:rPr>
+          <w:rFonts w:ascii="Garamond" w:hAnsi="Garamond"/>
+          <w:sz w:val="24"/>
+        </w:rPr>
+        <w:t>digital.</w:t>
+      </w:r>
+    </w:p>
+    <w:p>
+      <w:pPr>
+        <w:autoSpaceDE w:val="0"/>
+        <w:autoSpaceDN w:val="0"/>
+        <w:adjustRightInd w:val="0"/>
+        <w:spacing w:after="0" w:line="240" w:lineRule="auto"/>
+        <w:jc w:val="both"/>
+        <w:rPr>
+          <w:rFonts w:ascii="Garamond" w:hAnsi="Garamond"/>
+          <w:sz w:val="24"/>
+        </w:rPr>
+      </w:pPr>
+    </w:p>
+    <w:p>
+      <w:pPr>
+        <w:autoSpaceDE w:val="0"/>
+        <w:autoSpaceDN w:val="0"/>
+        <w:adjustRightInd w:val="0"/>
+        <w:spacing w:after="0" w:line="240" w:lineRule="auto"/>
+        <w:jc w:val="both"/>
+        <w:rPr>
+          <w:rFonts w:ascii="Garamond" w:hAnsi="Garamond"/>
+          <w:sz w:val="24"/>
+        </w:rPr>
+      </w:pPr>
+    </w:p>
+    <w:p>
+      <w:pPr>
+        <w:autoSpaceDE w:val="0"/>
+        <w:autoSpaceDN w:val="0"/>
+        <w:adjustRightInd w:val="0"/>
+        <w:spacing w:after="0" w:line="240" w:lineRule="auto"/>
+        <w:rPr>
+          <w:rFonts w:ascii="MinionPro-Regular" w:hAnsi="MinionPro-Regular" w:cs="MinionPro-Regular"/>
+          <w:sz w:val="24"/>
+          <w:szCs w:val="24"/>
+        </w:rPr>
+      </w:pPr>
+      <w:r>
+        <w:rPr>
+          <w:rFonts w:ascii="MinionPro-Regular" w:hAnsi="MinionPro-Regular" w:cs="MinionPro-Regular"/>
+          <w:sz w:val="24"/>
+          <w:szCs w:val="24"/>
+        </w:rPr>
+        <w:t xml:space="preserve"> </w:t>
+      </w:r>
+    </w:p>
+    <w:p>
+      <w:pPr>
+        <w:spacing w:after="0" w:line="240" w:lineRule="auto"/>
+        <w:jc w:val="both"/>
+        <w:textAlignment w:val="baseline"/>
+        <w:rPr>
+          <w:rFonts w:ascii="Source Sans Pro" w:eastAsia="Times New Roman" w:hAnsi="Source Sans Pro" w:cs="Times New Roman"/>
+          <w:color w:val="2D2D2D"/>
+          <w:sz w:val="24"/>
+          <w:szCs w:val="24"/>
+          <w:highlight w:val="yellow"/>
+          <w:lang w:eastAsia="es-CO"/>
+        </w:rPr>
+      </w:pPr>
+    </w:p>
+    <w:p>
+      <w:pPr>
+        <w:spacing w:after="0" w:line="240" w:lineRule="auto"/>
+        <w:jc w:val="both"/>
+        <w:textAlignment w:val="baseline"/>
+        <w:rPr>
+          <w:rFonts w:ascii="Source Sans Pro" w:eastAsia="Times New Roman" w:hAnsi="Source Sans Pro" w:cs="Times New Roman"/>
+          <w:color w:val="2D2D2D"/>
+          <w:sz w:val="24"/>
+          <w:szCs w:val="24"/>
+          <w:highlight w:val="yellow"/>
+          <w:lang w:eastAsia="es-CO"/>
+        </w:rPr>
+      </w:pPr>
+    </w:p>
+    <w:p>
+      <w:pPr>
+        <w:pStyle w:val="Prrafodelista"/>
+        <w:rPr>
+          <w:rFonts w:ascii="Garamond" w:hAnsi="Garamond"/>
+          <w:sz w:val="24"/>
+          <w:highlight w:val="yellow"/>
+        </w:rPr>
+      </w:pPr>
     </w:p>
     <w:p>
       <w:pPr>
@@ -130,42 +1489,35 @@
           <w:rFonts w:ascii="Garamond" w:hAnsi="Garamond"/>
           <w:sz w:val="24"/>
         </w:rPr>
-        <w:t>Reorganización administrativa</w:t>
-      </w:r>
-    </w:p>
-    <w:p>
-      <w:pPr>
-        <w:pStyle w:val="Prrafodelista"/>
-        <w:rPr>
-          <w:rFonts w:ascii="Garamond" w:hAnsi="Garamond"/>
-          <w:sz w:val="24"/>
-        </w:rPr>
-      </w:pPr>
-      <w:r>
-        <w:rPr>
-          <w:rFonts w:ascii="Garamond" w:hAnsi="Garamond"/>
-          <w:sz w:val="24"/>
-        </w:rPr>
-        <w:t>Talento humano + procesos</w:t>
-      </w:r>
-    </w:p>
-    <w:p>
-      <w:pPr>
-        <w:pStyle w:val="Prrafodelista"/>
-        <w:rPr>
-          <w:rFonts w:ascii="Garamond" w:hAnsi="Garamond"/>
-          <w:sz w:val="24"/>
-        </w:rPr>
-      </w:pPr>
-      <w:r>
-        <w:rPr>
-          <w:rFonts w:ascii="Source Sans Pro" w:eastAsia="Times New Roman" w:hAnsi="Source Sans Pro" w:cs="Times New Roman"/>
-          <w:color w:val="2D2D2D"/>
-          <w:sz w:val="24"/>
-          <w:szCs w:val="24"/>
-          <w:lang w:eastAsia="es-CO"/>
-        </w:rPr>
-        <w:t>hacia un escenario de servicio y asistencia al buen desarrollo de la vida universitaria, en el que se simplifiquen los procesos y procedimientos administrativos</w:t>
+        <w:t>G</w:t>
+      </w:r>
+      <w:r>
+        <w:rPr>
+          <w:rFonts w:ascii="Garamond" w:hAnsi="Garamond"/>
+          <w:sz w:val="24"/>
+        </w:rPr>
+        <w:t>estión de</w:t>
+      </w:r>
+      <w:r>
+        <w:rPr>
+          <w:rFonts w:ascii="Garamond" w:hAnsi="Garamond"/>
+          <w:sz w:val="24"/>
+        </w:rPr>
+        <w:t xml:space="preserve">l dato, la </w:t>
+      </w:r>
+      <w:r>
+        <w:rPr>
+          <w:rFonts w:ascii="Garamond" w:hAnsi="Garamond"/>
+          <w:sz w:val="24"/>
+        </w:rPr>
+        <w:t xml:space="preserve">información y </w:t>
+      </w:r>
+      <w:r>
+        <w:rPr>
+          <w:rFonts w:ascii="Garamond" w:hAnsi="Garamond"/>
+          <w:sz w:val="24"/>
+        </w:rPr>
+        <w:t>monitoreo, seguimiento y evaluación de las políticas institucionales.</w:t>
       </w:r>
     </w:p>
     <w:p>
@@ -185,44 +1537,14 @@
           <w:rFonts w:ascii="Garamond" w:hAnsi="Garamond"/>
           <w:sz w:val="24"/>
         </w:rPr>
-        <w:t>Transformación digital</w:t>
-      </w:r>
-    </w:p>
-    <w:p>
-      <w:pPr>
-        <w:rPr>
-          <w:rFonts w:ascii="Garamond" w:hAnsi="Garamond"/>
-          <w:sz w:val="24"/>
-        </w:rPr>
-      </w:pPr>
-    </w:p>
-    <w:p>
-      <w:pPr>
-        <w:rPr>
-          <w:rFonts w:ascii="Garamond" w:hAnsi="Garamond"/>
-          <w:sz w:val="24"/>
-        </w:rPr>
-      </w:pPr>
-      <w:r>
-        <w:rPr>
-          <w:rFonts w:ascii="Source Sans Pro" w:hAnsi="Source Sans Pro"/>
-          <w:color w:val="2D2D2D"/>
-        </w:rPr>
-        <w:t xml:space="preserve">….. </w:t>
-      </w:r>
-      <w:r>
-        <w:rPr>
-          <w:rFonts w:ascii="Source Sans Pro" w:hAnsi="Source Sans Pro"/>
-          <w:color w:val="2D2D2D"/>
-        </w:rPr>
-        <w:t>una herramienta que facilita la comunicación y colaboración entre las personas y organizaciones de todo el mundo</w:t>
-      </w:r>
-      <w:r>
-        <w:rPr>
-          <w:rFonts w:ascii="Source Sans Pro" w:hAnsi="Source Sans Pro"/>
-          <w:color w:val="2D2D2D"/>
-        </w:rPr>
-        <w:t xml:space="preserve"> ….</w:t>
+        <w:t>Comunicación interna y externa</w:t>
+      </w:r>
+      <w:r>
+        <w:rPr>
+          <w:rFonts w:ascii="Garamond" w:hAnsi="Garamond"/>
+          <w:sz w:val="24"/>
+        </w:rPr>
+        <w:t xml:space="preserve"> y gestión del patrimonio físico y documental.</w:t>
       </w:r>
     </w:p>
     <w:p>
@@ -242,74 +1564,6 @@
           <w:rFonts w:ascii="Garamond" w:hAnsi="Garamond"/>
           <w:sz w:val="24"/>
         </w:rPr>
-        <w:t>G</w:t>
-      </w:r>
-      <w:r>
-        <w:rPr>
-          <w:rFonts w:ascii="Garamond" w:hAnsi="Garamond"/>
-          <w:sz w:val="24"/>
-        </w:rPr>
-        <w:t>estión de</w:t>
-      </w:r>
-      <w:r>
-        <w:rPr>
-          <w:rFonts w:ascii="Garamond" w:hAnsi="Garamond"/>
-          <w:sz w:val="24"/>
-        </w:rPr>
-        <w:t xml:space="preserve">l dato, la </w:t>
-      </w:r>
-      <w:r>
-        <w:rPr>
-          <w:rFonts w:ascii="Garamond" w:hAnsi="Garamond"/>
-          <w:sz w:val="24"/>
-        </w:rPr>
-        <w:t xml:space="preserve">información y </w:t>
-      </w:r>
-      <w:r>
-        <w:rPr>
-          <w:rFonts w:ascii="Garamond" w:hAnsi="Garamond"/>
-          <w:sz w:val="24"/>
-        </w:rPr>
-        <w:t>monitoreo, seguimiento y evaluación de las políticas institucionales.</w:t>
-      </w:r>
-    </w:p>
-    <w:p>
-      <w:pPr>
-        <w:pStyle w:val="Prrafodelista"/>
-        <w:numPr>
-          <w:ilvl w:val="0"/>
-          <w:numId w:val="5"/>
-        </w:numPr>
-        <w:rPr>
-          <w:rFonts w:ascii="Garamond" w:hAnsi="Garamond"/>
-          <w:sz w:val="24"/>
-        </w:rPr>
-      </w:pPr>
-      <w:r>
-        <w:rPr>
-          <w:rFonts w:ascii="Garamond" w:hAnsi="Garamond"/>
-          <w:sz w:val="24"/>
-        </w:rPr>
-        <w:t>Comunicación interna y externa</w:t>
-      </w:r>
-    </w:p>
-    <w:p>
-      <w:pPr>
-        <w:pStyle w:val="Prrafodelista"/>
-        <w:numPr>
-          <w:ilvl w:val="0"/>
-          <w:numId w:val="5"/>
-        </w:numPr>
-        <w:rPr>
-          <w:rFonts w:ascii="Garamond" w:hAnsi="Garamond"/>
-          <w:sz w:val="24"/>
-        </w:rPr>
-      </w:pPr>
-      <w:r>
-        <w:rPr>
-          <w:rFonts w:ascii="Garamond" w:hAnsi="Garamond"/>
-          <w:sz w:val="24"/>
-        </w:rPr>
         <w:t>Infraestructura física</w:t>
       </w:r>
       <w:r>
@@ -374,6 +1628,7 @@
         </w:rPr>
         <w:t xml:space="preserve">Desde 2009, la Rectoría de la Universidad Nacional ha tratado de regular el sistema de gestión interno y, con tal propósito, ha expedido tres resoluciones que implicaron la transformación </w:t>
       </w:r>
+      <w:proofErr w:type="spellStart"/>
       <w:r>
         <w:rPr>
           <w:rFonts w:ascii="Garamond" w:hAnsi="Garamond"/>
@@ -381,6 +1636,7 @@
         </w:rPr>
         <w:t>del</w:t>
       </w:r>
+      <w:proofErr w:type="spellEnd"/>
       <w:r>
         <w:rPr>
           <w:rFonts w:ascii="Garamond" w:hAnsi="Garamond"/>
@@ -426,47 +1682,63 @@
           <w:rFonts w:ascii="Garamond" w:hAnsi="Garamond"/>
           <w:sz w:val="24"/>
         </w:rPr>
-        <w:t xml:space="preserve">Este hiato entre las funciones burocráticas y la finalidad académica, no puede solucionarse con la simple </w:t>
-      </w:r>
-      <w:r>
-        <w:rPr>
-          <w:rFonts w:ascii="Garamond" w:hAnsi="Garamond"/>
+        <w:t xml:space="preserve">Este hiato entre las funciones burocráticas y la finalidad académica, no puede solucionarse con la simple intervención de los especialistas en la gestión de las instituciones educativas, </w:t>
+      </w:r>
+      <w:r>
+        <w:rPr>
+          <w:rFonts w:ascii="Garamond" w:hAnsi="Garamond"/>
+          <w:color w:val="00B0F0"/>
+          <w:sz w:val="24"/>
+        </w:rPr>
+        <w:t xml:space="preserve">sino que debe pasar por un diálogo entre los integrantes de la comunidad universitaria, para cerrar la fisura institucional por medio de un proceso reflexivo orientado a adaptar la gestión y la administración </w:t>
+      </w:r>
+      <w:r>
+        <w:rPr>
+          <w:rFonts w:ascii="Garamond" w:hAnsi="Garamond"/>
+          <w:color w:val="00B0F0"/>
           <w:sz w:val="24"/>
         </w:rPr>
         <w:lastRenderedPageBreak/>
-        <w:t xml:space="preserve">intervención de los especialistas en la gestión de las instituciones educativas, </w:t>
-      </w:r>
+        <w:t>a los procesos académicos. Es necesario pasar de estar sujetos a la administración, a ser sujetos de la administración. Esta debe estar al servicio de la academia.</w:t>
+      </w:r>
+    </w:p>
+    <w:p>
+      <w:pPr>
+        <w:jc w:val="both"/>
+        <w:rPr>
+          <w:rFonts w:ascii="Garamond" w:hAnsi="Garamond"/>
+          <w:sz w:val="24"/>
+        </w:rPr>
+      </w:pPr>
       <w:r>
         <w:rPr>
           <w:rFonts w:ascii="Garamond" w:hAnsi="Garamond"/>
           <w:color w:val="00B0F0"/>
           <w:sz w:val="24"/>
         </w:rPr>
-        <w:t>sino que debe pasar por un diálogo entre los integrantes de la comunidad universitaria, para cerrar la fisura institucional por medio de un proceso reflexivo orientado a adaptar la gestión y la administración a los procesos académicos. Es necesario pasar de estar sujetos a la administración, a ser sujetos de la administración. Esta debe estar al servicio de la academia.</w:t>
-      </w:r>
-    </w:p>
-    <w:p>
-      <w:pPr>
-        <w:jc w:val="both"/>
-        <w:rPr>
-          <w:rFonts w:ascii="Garamond" w:hAnsi="Garamond"/>
-          <w:sz w:val="24"/>
-        </w:rPr>
-      </w:pPr>
+        <w:t>La organización reflexiva invita a pensar en forma colectiva desde las experiencias cotidianas en cada uno de los campos de conocimiento, sobre el sentido de la gestión y la administración en una institución de educación superior</w:t>
+      </w:r>
+      <w:r>
+        <w:rPr>
+          <w:rFonts w:ascii="Garamond" w:hAnsi="Garamond"/>
+          <w:sz w:val="24"/>
+        </w:rPr>
+        <w:t xml:space="preserve"> y a no fetichizar los requisitos legales; </w:t>
+      </w:r>
       <w:r>
         <w:rPr>
           <w:rFonts w:ascii="Garamond" w:hAnsi="Garamond"/>
           <w:color w:val="00B0F0"/>
           <w:sz w:val="24"/>
         </w:rPr>
-        <w:t>La organización reflexiva invita a pensar en forma colectiva desde las experiencias cotidianas en cada uno de los campos de conocimiento, sobre el sentido de la gestión y la administración en una institución de educación superior</w:t>
-      </w:r>
-      <w:r>
-        <w:rPr>
-          <w:rFonts w:ascii="Garamond" w:hAnsi="Garamond"/>
-          <w:sz w:val="24"/>
-        </w:rPr>
-        <w:t xml:space="preserve"> y a no fetichizar los requisitos legales; </w:t>
+        <w:t>a concebirla como parte del proceso de acceso y producción del bien común del conocimiento</w:t>
+      </w:r>
+      <w:r>
+        <w:rPr>
+          <w:rFonts w:ascii="Garamond" w:hAnsi="Garamond"/>
+          <w:sz w:val="24"/>
+        </w:rPr>
+        <w:t xml:space="preserve">. </w:t>
       </w:r>
       <w:r>
         <w:rPr>
@@ -474,14 +1746,30 @@
           <w:color w:val="00B0F0"/>
           <w:sz w:val="24"/>
         </w:rPr>
-        <w:t>a concebirla como parte del proceso de acceso y producción del bien común del conocimiento</w:t>
-      </w:r>
-      <w:r>
-        <w:rPr>
-          <w:rFonts w:ascii="Garamond" w:hAnsi="Garamond"/>
-          <w:sz w:val="24"/>
-        </w:rPr>
-        <w:t xml:space="preserve">. </w:t>
+        <w:t xml:space="preserve">Tiene como finalidad encontrar formas operativas que sirvan como medios para alcanzar los objetivos propuestos en las actividades académicas </w:t>
+      </w:r>
+      <w:r>
+        <w:rPr>
+          <w:rFonts w:ascii="Garamond" w:hAnsi="Garamond"/>
+          <w:sz w:val="24"/>
+        </w:rPr>
+        <w:t xml:space="preserve">y evitar la ritualización del conocimiento experto, con prácticas repetitivas que tienden a reforzar el poder ejercido por la burocracia y a someter a los actores académicos a las reglas mecánicas de la gestión de lo público. </w:t>
+      </w:r>
+    </w:p>
+    <w:p>
+      <w:pPr>
+        <w:jc w:val="both"/>
+        <w:rPr>
+          <w:rFonts w:ascii="Garamond" w:hAnsi="Garamond"/>
+          <w:sz w:val="24"/>
+        </w:rPr>
+      </w:pPr>
+      <w:r>
+        <w:rPr>
+          <w:rFonts w:ascii="Garamond" w:hAnsi="Garamond"/>
+          <w:sz w:val="24"/>
+        </w:rPr>
+        <w:t xml:space="preserve">El desinterés del profesorado por la administración universitaria ha llevado a que esta colonice los espacios de la docencia, la investigación y la extensión. </w:t>
       </w:r>
       <w:r>
         <w:rPr>
@@ -489,220 +1777,169 @@
           <w:color w:val="00B0F0"/>
           <w:sz w:val="24"/>
         </w:rPr>
-        <w:t xml:space="preserve">Tiene como finalidad encontrar formas operativas que sirvan como medios para alcanzar los objetivos propuestos en las actividades académicas </w:t>
-      </w:r>
-      <w:r>
-        <w:rPr>
-          <w:rFonts w:ascii="Garamond" w:hAnsi="Garamond"/>
-          <w:sz w:val="24"/>
-        </w:rPr>
-        <w:t xml:space="preserve">y evitar la ritualización del conocimiento experto, con prácticas repetitivas que tienden a reforzar el poder ejercido por la burocracia y a someter a los actores académicos a las reglas mecánicas de la gestión de lo público. </w:t>
-      </w:r>
-    </w:p>
-    <w:p>
-      <w:pPr>
-        <w:jc w:val="both"/>
-        <w:rPr>
-          <w:rFonts w:ascii="Garamond" w:hAnsi="Garamond"/>
-          <w:sz w:val="24"/>
-        </w:rPr>
-      </w:pPr>
-      <w:r>
-        <w:rPr>
-          <w:rFonts w:ascii="Garamond" w:hAnsi="Garamond"/>
-          <w:sz w:val="24"/>
-        </w:rPr>
-        <w:t xml:space="preserve">El desinterés del profesorado por la administración universitaria ha llevado a que esta colonice los espacios de la docencia, la investigación y la extensión. </w:t>
-      </w:r>
-      <w:r>
+        <w:t>Por tal razón, la reflexión crítica y colectiva sobre los sistemas de gestión de la Universidad Nacional de Colombia para transformarlos en función de las actividades académicas, es una tarea impostergable. Temas como el de la política digital y la solución de los problemas de equipos, conectividad, interoperabilidad y programas informáticos, deben ser tratados en un diálogo fluido con la comunidad universitaria</w:t>
+      </w:r>
+      <w:r>
+        <w:rPr>
+          <w:rFonts w:ascii="Garamond" w:hAnsi="Garamond"/>
+          <w:sz w:val="24"/>
+        </w:rPr>
+        <w:t>, pues el costo que implica estructurar un sistema que garantice un funcionamiento básico, $200.000 millones según la actual administración, y su importancia, lo convierten en una prioridad para el funcionamiento institucional.</w:t>
+      </w:r>
+    </w:p>
+    <w:p>
+      <w:pPr>
+        <w:jc w:val="both"/>
+        <w:rPr>
+          <w:rFonts w:ascii="Garamond" w:hAnsi="Garamond"/>
+          <w:strike/>
+          <w:sz w:val="24"/>
+        </w:rPr>
+      </w:pPr>
+      <w:r>
+        <w:rPr>
+          <w:rFonts w:ascii="Garamond" w:hAnsi="Garamond"/>
+          <w:strike/>
+          <w:sz w:val="24"/>
+        </w:rPr>
+        <w:t>Aun cuando, en ejercicio de su autonomía, la Universidad puede adoptar diferentes mecanismos para garantizar la calidad de sus programas curriculares, la estrategia adoptada ha sido la autoevaluación y acreditación de alta calidad siguiendo las normas y la metodología del Consejo Nacional de Acreditación (CNA). Hasta la fecha, el porcentaje de programas de posgrado con 43 acreditación de alta calidad está alrededor del 30%, resultado de una tarea juiciosa, tanto de la Dirección Nacional de Programas de Posgrado, como de las direcciones académicas y de cada uno de los programas. Dada la reconocida calidad actual de nuestros programas de posgrado, es esperable que este porcentaje se incremente de manera significativa y, sobre todo, que en el proceso se avance en la adopción de la cultura de la autoevaluación continuada y los planes de mejoramiento en un contexto de heterogeneidad y cambio permanente.</w:t>
+      </w:r>
+    </w:p>
+    <w:p>
+      <w:pPr>
+        <w:jc w:val="both"/>
+        <w:rPr>
+          <w:rFonts w:ascii="Garamond" w:hAnsi="Garamond"/>
+          <w:strike/>
+          <w:sz w:val="24"/>
+        </w:rPr>
+      </w:pPr>
+      <w:r>
+        <w:rPr>
+          <w:rFonts w:ascii="Garamond" w:hAnsi="Garamond"/>
+          <w:strike/>
+          <w:sz w:val="24"/>
+        </w:rPr>
+        <w:t>Por su parte, los programas de pregrado, que están acreditados en un 85%, requieren de apoyo, acompañamiento en la revisión y armonización de los Proyectos Educativos de Programa (PEP) por una parte y el acompañamiento en aquellos programas que estén en proceso de autoevaluación y (re)acreditación por otra. Además, se hace necesario realizar una revisión y adecuación de la normativa interna de la Universidad, para los procesos de creación y modificación de programas de pregrado (incluyendo el Acuerdo 035), así como definir lineamientos para la territorialización e internacionalización de los programas.</w:t>
+      </w:r>
+    </w:p>
+    <w:p>
+      <w:pPr>
+        <w:jc w:val="both"/>
+        <w:rPr>
+          <w:rFonts w:ascii="Garamond" w:hAnsi="Garamond"/>
+          <w:strike/>
+          <w:sz w:val="24"/>
+        </w:rPr>
+      </w:pPr>
+      <w:r>
+        <w:rPr>
+          <w:rFonts w:ascii="Garamond" w:hAnsi="Garamond"/>
+          <w:strike/>
+          <w:sz w:val="24"/>
+        </w:rPr>
+        <w:t xml:space="preserve">Para lograr el desarrollo dinámico de nuestros programas, se requiere fortalecer las estrategias internas de la universidad para la autoevaluación de programas curriculares, el fortalecimiento de la estructura de apoyo (incluyendo la actualización de la plataforma) y el acompañamiento para lograr su acreditación de alta calidad, y realizar acompañamiento en temas relacionados con </w:t>
+      </w:r>
+      <w:r>
+        <w:rPr>
+          <w:rFonts w:ascii="Garamond" w:hAnsi="Garamond"/>
+          <w:strike/>
+          <w:sz w:val="24"/>
+        </w:rPr>
+        <w:lastRenderedPageBreak/>
+        <w:t>la creación, articulación y cierre de programas, el diseño curricular y su enlace con otros programas y niveles de formación, entre otros aspectos.</w:t>
+      </w:r>
+    </w:p>
+    <w:p>
+      <w:pPr>
+        <w:jc w:val="both"/>
+        <w:rPr>
+          <w:rFonts w:ascii="Garamond" w:hAnsi="Garamond"/>
+          <w:sz w:val="24"/>
+        </w:rPr>
+      </w:pPr>
+      <w:r>
+        <w:rPr>
+          <w:rFonts w:ascii="Garamond" w:hAnsi="Garamond"/>
+          <w:sz w:val="24"/>
+        </w:rPr>
+        <w:t xml:space="preserve">La Dirección Nacional de Información Académica, Registro y Matrícula (DINARA), es la encargada de programar y modificar el Sistema de Información Académica que luego es usado por Direcciones de Registro y por los usuarios. El objetivo, es completar y consolidar la solución informática para la gestión de los recibos de pago de matrícula y derechos de grado y expandir esta solución para abarcar otros procesos clave, como la programación académica y la gestión de planes de estudio. Además, implementar completamente el módulo de solicitudes estudiantiles y mejorar las funcionalidades del </w:t>
+      </w:r>
+      <w:proofErr w:type="spellStart"/>
+      <w:r>
+        <w:rPr>
+          <w:rFonts w:ascii="Garamond" w:hAnsi="Garamond"/>
+          <w:sz w:val="24"/>
+        </w:rPr>
+        <w:t>ChatBot</w:t>
+      </w:r>
+      <w:proofErr w:type="spellEnd"/>
+      <w:r>
+        <w:rPr>
+          <w:rFonts w:ascii="Garamond" w:hAnsi="Garamond"/>
+          <w:sz w:val="24"/>
+        </w:rPr>
+        <w:t xml:space="preserve"> para optimizar la atención a estudiantes y reducir los tiempos de respuesta. Adicionalmente, se planea mejorar la usabilidad y accesibilidad de las plataformas digitales, con interfaces intuitivas y adaptadas a dispositivos móviles, para asegurar que estudiantes y personal administrativo puedan interactuar de manera efectiva con las herramientas e incorporar elementos de personalización en los portales y módulos, permitiendo que los usuarios puedan adaptar ciertas funcionalidades y vistas a sus necesidades individuales.</w:t>
+      </w:r>
+    </w:p>
+    <w:p>
+      <w:pPr>
+        <w:jc w:val="both"/>
+        <w:rPr>
+          <w:rFonts w:ascii="Garamond" w:hAnsi="Garamond"/>
+          <w:sz w:val="24"/>
+        </w:rPr>
+      </w:pPr>
+      <w:r>
+        <w:rPr>
+          <w:rFonts w:ascii="Garamond" w:hAnsi="Garamond"/>
+          <w:sz w:val="24"/>
+        </w:rPr>
+        <w:t>Además, desarrollar y consolidar un portal único para estudiantes que centralice la gestión de toda la información académica y administrativa, integrando tanto las experiencias curriculares como las extracurriculares, promoviendo el reconocimiento formal de estos logros y experiencias extracurriculares y acoplado con el Sistema de Acompañamiento Estudiantil.</w:t>
+      </w:r>
+    </w:p>
+    <w:p>
+      <w:pPr>
+        <w:jc w:val="both"/>
         <w:rPr>
           <w:rFonts w:ascii="Garamond" w:hAnsi="Garamond"/>
           <w:color w:val="00B0F0"/>
           <w:sz w:val="24"/>
         </w:rPr>
-        <w:t>Por tal razón, la reflexión crítica y colectiva sobre los sistemas de gestión de la Universidad Nacional de Colombia para transformarlos en función de las actividades académicas, es una tarea impostergable. Temas como el de la política digital y la solución de los problemas de equipos, conectividad, interoperabilidad y programas informáticos, deben ser tratados en un diálogo fluido con la comunidad universitaria</w:t>
-      </w:r>
-      <w:r>
-        <w:rPr>
-          <w:rFonts w:ascii="Garamond" w:hAnsi="Garamond"/>
-          <w:sz w:val="24"/>
-        </w:rPr>
-        <w:t>, pues el costo que implica estructurar un sistema que garantice un funcionamiento básico, $200.000 millones según la actual administración, y su importancia, lo convierten en una prioridad para el funcionamiento institucional.</w:t>
-      </w:r>
-    </w:p>
-    <w:p>
-      <w:pPr>
-        <w:jc w:val="both"/>
-        <w:rPr>
-          <w:rFonts w:ascii="Garamond" w:hAnsi="Garamond"/>
-          <w:strike/>
-          <w:sz w:val="24"/>
-        </w:rPr>
-      </w:pPr>
-      <w:r>
-        <w:rPr>
-          <w:rFonts w:ascii="Garamond" w:hAnsi="Garamond"/>
-          <w:strike/>
-          <w:sz w:val="24"/>
-        </w:rPr>
-        <w:t>Aun cuando, en ejercicio de su autonomía, la Universidad puede adoptar diferentes mecanismos para garantizar la calidad de sus programas curriculares, la estrategia adoptada ha sido la autoevaluación y acreditación de alta calidad siguiendo las normas y la metodología del Consejo Nacional de Acreditación (CNA). Hasta la fecha, el porcentaje de programas de posgrado con 43 acreditación de alta calidad está alrededor del 30%, resultado de una tarea juiciosa, tanto de la Dirección Nacional de Programas de Posgrado, como de las direcciones académicas y de cada uno de los programas. Dada la reconocida calidad actual de nuestros programas de posgrado, es esperable que este porcentaje se incremente de manera significativa y, sobre todo, que en el proceso se avance en la adopción de la cultura de la autoevaluación continuada y los planes de mejoramiento en un contexto de heterogeneidad y cambio permanente.</w:t>
-      </w:r>
-    </w:p>
-    <w:p>
-      <w:pPr>
-        <w:jc w:val="both"/>
-        <w:rPr>
-          <w:rFonts w:ascii="Garamond" w:hAnsi="Garamond"/>
-          <w:strike/>
-          <w:sz w:val="24"/>
-        </w:rPr>
-      </w:pPr>
-      <w:r>
-        <w:rPr>
-          <w:rFonts w:ascii="Garamond" w:hAnsi="Garamond"/>
-          <w:strike/>
-          <w:sz w:val="24"/>
-        </w:rPr>
-        <w:t>Por su parte, los programas de pregrado, que están acreditados en un 85%, requieren de apoyo, acompañamiento en la revisión y armonización de los Proyectos Educativos de Programa (PEP) por una parte y el acompañamiento en aquellos programas que estén en proceso de autoevaluación y (re)acreditación por otra. Además, se hace necesario realizar una revisión y adecuación de la normativa interna de la Universidad, para los procesos de creación y modificación de programas de pregrado (incluyendo el Acuerdo 035), así como definir lineamientos para la territorialización e internacionalización de los programas.</w:t>
-      </w:r>
-    </w:p>
-    <w:p>
-      <w:pPr>
-        <w:jc w:val="both"/>
-        <w:rPr>
-          <w:rFonts w:ascii="Garamond" w:hAnsi="Garamond"/>
-          <w:strike/>
-          <w:sz w:val="24"/>
-        </w:rPr>
-      </w:pPr>
-      <w:r>
-        <w:rPr>
-          <w:rFonts w:ascii="Garamond" w:hAnsi="Garamond"/>
-          <w:strike/>
-          <w:sz w:val="24"/>
-        </w:rPr>
-        <w:t xml:space="preserve">Para lograr el desarrollo dinámico de nuestros programas, se requiere fortalecer las estrategias internas de la universidad para la autoevaluación de programas curriculares, el fortalecimiento </w:t>
-      </w:r>
-      <w:r>
-        <w:rPr>
-          <w:rFonts w:ascii="Garamond" w:hAnsi="Garamond"/>
-          <w:strike/>
-          <w:sz w:val="24"/>
-        </w:rPr>
-        <w:lastRenderedPageBreak/>
-        <w:t>de la estructura de apoyo (incluyendo la actualización de la plataforma) y el acompañamiento para lograr su acreditación de alta calidad, y realizar acompañamiento en temas relacionados con la creación, articulación y cierre de programas, el diseño curricular y su enlace con otros programas y niveles de formación, entre otros aspectos.</w:t>
-      </w:r>
-    </w:p>
-    <w:p>
-      <w:pPr>
-        <w:jc w:val="both"/>
-        <w:rPr>
-          <w:rFonts w:ascii="Garamond" w:hAnsi="Garamond"/>
-          <w:sz w:val="24"/>
-        </w:rPr>
-      </w:pPr>
-      <w:r>
-        <w:rPr>
-          <w:rFonts w:ascii="Garamond" w:hAnsi="Garamond"/>
-          <w:sz w:val="24"/>
-        </w:rPr>
-        <w:t>La Dirección Nacional de Información Académica, Registro y Matrícula (DINARA), es la encargada de programar y modificar el Sistema de Información Académica que luego es usado por Direcciones de Registro y por los usuarios. El objetivo, es completar y consolidar la solución informática para la gestión de los recibos de pago de matrícula y derechos de grado y expandir esta solución para abarcar otros procesos clave, como la programación académica y la gestión de planes de estudio. Además, implementar completamente el módulo de solicitudes estudiantiles y mejorar las funcionalidades del ChatBot para optimizar la atención a estudiantes y reducir los tiempos de respuesta. Adicionalmente, se planea mejorar la usabilidad y accesibilidad de las plataformas digitales, con interfaces intuitivas y adaptadas a dispositivos móviles, para asegurar que estudiantes y personal administrativo puedan interactuar de manera efectiva con las herramientas e incorporar elementos de personalización en los portales y módulos, permitiendo que los usuarios puedan adaptar ciertas funcionalidades y vistas a sus necesidades individuales.</w:t>
-      </w:r>
-    </w:p>
-    <w:p>
-      <w:pPr>
-        <w:jc w:val="both"/>
-        <w:rPr>
-          <w:rFonts w:ascii="Garamond" w:hAnsi="Garamond"/>
-          <w:sz w:val="24"/>
-        </w:rPr>
-      </w:pPr>
-      <w:r>
-        <w:rPr>
-          <w:rFonts w:ascii="Garamond" w:hAnsi="Garamond"/>
-          <w:sz w:val="24"/>
-        </w:rPr>
-        <w:t>Además, desarrollar y consolidar un portal único para estudiantes que centralice la gestión de toda la información académica y administrativa, integrando tanto las experiencias curriculares como las extracurriculares, promoviendo el reconocimiento formal de estos logros y experiencias extracurriculares y acoplado con el Sistema de Acompañamiento Estudiantil.</w:t>
-      </w:r>
-    </w:p>
-    <w:p>
-      <w:pPr>
-        <w:jc w:val="both"/>
+      </w:pPr>
+      <w:r>
+        <w:rPr>
+          <w:rFonts w:ascii="Garamond" w:hAnsi="Garamond"/>
+          <w:sz w:val="24"/>
+        </w:rPr>
+        <w:t xml:space="preserve">Finalmente, la DINARA es el repositorio de toda la información del tránsito académico de lo(a)s estudiantes a través de la Universidad. </w:t>
+      </w:r>
+      <w:r>
         <w:rPr>
           <w:rFonts w:ascii="Garamond" w:hAnsi="Garamond"/>
           <w:color w:val="00B0F0"/>
           <w:sz w:val="24"/>
         </w:rPr>
-      </w:pPr>
-      <w:r>
-        <w:rPr>
-          <w:rFonts w:ascii="Garamond" w:hAnsi="Garamond"/>
-          <w:sz w:val="24"/>
-        </w:rPr>
-        <w:t xml:space="preserve">Finalmente, la DINARA es el repositorio de toda la información del tránsito académico de lo(a)s estudiantes a través de la Universidad. </w:t>
-      </w:r>
+        <w:t xml:space="preserve">El objetivo es construir herramientas de diagnóstico, como el tablero de deserción académica desarrollado conjuntamente con la </w:t>
+      </w:r>
+      <w:proofErr w:type="spellStart"/>
       <w:r>
         <w:rPr>
           <w:rFonts w:ascii="Garamond" w:hAnsi="Garamond"/>
           <w:color w:val="00B0F0"/>
           <w:sz w:val="24"/>
         </w:rPr>
-        <w:t>El objetivo es construir herramientas de diagnóstico, como el tablero de deserción académica desarrollado conjuntamente con la DNPPre, que brinden la información necesaria para la toma de decisiones basadas en datos y el diseño de políticas de intervención efectivas</w:t>
-      </w:r>
-    </w:p>
-    <w:p>
-      <w:pPr>
-        <w:jc w:val="both"/>
-        <w:rPr>
-          <w:rFonts w:ascii="Garamond" w:hAnsi="Garamond"/>
-          <w:sz w:val="24"/>
-        </w:rPr>
-      </w:pPr>
-    </w:p>
-    <w:p>
-      <w:pPr>
-        <w:jc w:val="both"/>
-        <w:rPr>
-          <w:rFonts w:ascii="Garamond" w:hAnsi="Garamond"/>
-          <w:sz w:val="24"/>
-        </w:rPr>
-      </w:pPr>
-    </w:p>
-    <w:p>
-      <w:pPr>
-        <w:jc w:val="both"/>
-        <w:rPr>
-          <w:rFonts w:ascii="Garamond" w:hAnsi="Garamond"/>
-          <w:sz w:val="24"/>
-        </w:rPr>
-      </w:pPr>
-    </w:p>
-    <w:p>
-      <w:pPr>
-        <w:jc w:val="both"/>
-        <w:rPr>
-          <w:rFonts w:ascii="Garamond" w:hAnsi="Garamond"/>
-          <w:sz w:val="24"/>
-        </w:rPr>
-      </w:pPr>
-    </w:p>
-    <w:p>
-      <w:pPr>
-        <w:jc w:val="both"/>
-        <w:rPr>
-          <w:rFonts w:ascii="Garamond" w:hAnsi="Garamond"/>
-          <w:sz w:val="24"/>
-        </w:rPr>
-      </w:pPr>
-    </w:p>
-    <w:p>
-      <w:pPr>
-        <w:jc w:val="both"/>
-        <w:rPr>
-          <w:rFonts w:ascii="Garamond" w:hAnsi="Garamond"/>
-          <w:sz w:val="24"/>
-        </w:rPr>
-      </w:pPr>
+        <w:t>DNPPre</w:t>
+      </w:r>
+      <w:proofErr w:type="spellEnd"/>
+      <w:r>
+        <w:rPr>
+          <w:rFonts w:ascii="Garamond" w:hAnsi="Garamond"/>
+          <w:color w:val="00B0F0"/>
+          <w:sz w:val="24"/>
+        </w:rPr>
+        <w:t>, que brinden la información necesaria para la toma de decisiones basadas en datos y el diseño de políticas de intervención efectivas</w:t>
+      </w:r>
     </w:p>
     <w:p>
       <w:pPr>
@@ -806,7 +2043,6 @@
     <w:p>
       <w:pPr>
         <w:spacing w:before="220" w:after="40" w:line="240" w:lineRule="auto"/>
-        <w:ind w:left="360" w:hanging="360"/>
         <w:jc w:val="both"/>
         <w:outlineLvl w:val="3"/>
         <w:rPr>
@@ -830,6 +2066,7 @@
           <w:szCs w:val="28"/>
           <w:lang w:eastAsia="es-CO"/>
         </w:rPr>
+        <w:lastRenderedPageBreak/>
         <w:t>Objetivo general</w:t>
       </w:r>
     </w:p>
@@ -944,27 +2181,7 @@
           <w:szCs w:val="24"/>
           <w:lang w:eastAsia="es-CO"/>
         </w:rPr>
-        <w:t xml:space="preserve">Ampliar y mejorar la capacidad, el gobierno digital, la seguridad y el acceso a los servicios TIC, para facilitar la modernización de la gestión administrativa y </w:t>
-      </w:r>
-      <w:r>
-        <w:rPr>
-          <w:rFonts w:ascii="Source Sans Pro" w:eastAsia="Times New Roman" w:hAnsi="Source Sans Pro" w:cs="Times New Roman"/>
-          <w:color w:val="2D2D2D"/>
-          <w:sz w:val="24"/>
-          <w:szCs w:val="24"/>
-          <w:lang w:eastAsia="es-CO"/>
-        </w:rPr>
-        <w:t>académica de</w:t>
-      </w:r>
-      <w:r>
-        <w:rPr>
-          <w:rFonts w:ascii="Source Sans Pro" w:eastAsia="Times New Roman" w:hAnsi="Source Sans Pro" w:cs="Times New Roman"/>
-          <w:color w:val="2D2D2D"/>
-          <w:sz w:val="24"/>
-          <w:szCs w:val="24"/>
-          <w:lang w:eastAsia="es-CO"/>
-        </w:rPr>
-        <w:t xml:space="preserve"> la Universidad.</w:t>
+        <w:t>Ampliar y mejorar la capacidad, el gobierno digital, la seguridad y el acceso a los servicios TIC, para facilitar la modernización de la gestión administrativa y académica de la Universidad.</w:t>
       </w:r>
     </w:p>
     <w:p>
@@ -992,27 +2209,7 @@
           <w:szCs w:val="24"/>
           <w:lang w:eastAsia="es-CO"/>
         </w:rPr>
-        <w:t xml:space="preserve">Definir e implementar acciones orientadas a fortalecer la planta docente y administrativa, de acuerdo con las </w:t>
-      </w:r>
-      <w:r>
-        <w:rPr>
-          <w:rFonts w:ascii="Source Sans Pro" w:eastAsia="Times New Roman" w:hAnsi="Source Sans Pro" w:cs="Times New Roman"/>
-          <w:color w:val="2D2D2D"/>
-          <w:sz w:val="24"/>
-          <w:szCs w:val="24"/>
-          <w:lang w:eastAsia="es-CO"/>
-        </w:rPr>
-        <w:t>posibilidades presupuestales</w:t>
-      </w:r>
-      <w:r>
-        <w:rPr>
-          <w:rFonts w:ascii="Source Sans Pro" w:eastAsia="Times New Roman" w:hAnsi="Source Sans Pro" w:cs="Times New Roman"/>
-          <w:color w:val="2D2D2D"/>
-          <w:sz w:val="24"/>
-          <w:szCs w:val="24"/>
-          <w:lang w:eastAsia="es-CO"/>
-        </w:rPr>
-        <w:t xml:space="preserve"> de la institución y priorizando las funciones misionales.</w:t>
+        <w:t>Definir e implementar acciones orientadas a fortalecer la planta docente y administrativa, de acuerdo con las posibilidades presupuestales de la institución y priorizando las funciones misionales.</w:t>
       </w:r>
     </w:p>
     <w:p>
@@ -1068,27 +2265,7 @@
           <w:szCs w:val="24"/>
           <w:lang w:eastAsia="es-CO"/>
         </w:rPr>
-        <w:t xml:space="preserve">Gestionar el patrimonio de la Universidad en los ámbitos arquitectónico y material, cultural e inmaterial, académico y científico, social e histórico y natural para vincularlo con </w:t>
-      </w:r>
-      <w:r>
-        <w:rPr>
-          <w:rFonts w:ascii="Source Sans Pro" w:eastAsia="Times New Roman" w:hAnsi="Source Sans Pro" w:cs="Times New Roman"/>
-          <w:color w:val="2D2D2D"/>
-          <w:sz w:val="24"/>
-          <w:szCs w:val="24"/>
-          <w:lang w:eastAsia="es-CO"/>
-        </w:rPr>
-        <w:t>la vida</w:t>
-      </w:r>
-      <w:r>
-        <w:rPr>
-          <w:rFonts w:ascii="Source Sans Pro" w:eastAsia="Times New Roman" w:hAnsi="Source Sans Pro" w:cs="Times New Roman"/>
-          <w:color w:val="2D2D2D"/>
-          <w:sz w:val="24"/>
-          <w:szCs w:val="24"/>
-          <w:lang w:eastAsia="es-CO"/>
-        </w:rPr>
-        <w:t xml:space="preserve"> universitaria y la nación.</w:t>
+        <w:t>Gestionar el patrimonio de la Universidad en los ámbitos arquitectónico y material, cultural e inmaterial, académico y científico, social e histórico y natural para vincularlo con la vida universitaria y la nación.</w:t>
       </w:r>
     </w:p>
     <w:p>
@@ -1202,7 +2379,6 @@
           <w:szCs w:val="28"/>
           <w:lang w:eastAsia="es-CO"/>
         </w:rPr>
-        <w:lastRenderedPageBreak/>
         <w:t>Metas Plan (acciones programáticas priorizadas)</w:t>
       </w:r>
     </w:p>
@@ -1287,6 +2463,7 @@
           <w:szCs w:val="24"/>
           <w:lang w:eastAsia="es-CO"/>
         </w:rPr>
+        <w:lastRenderedPageBreak/>
         <w:t xml:space="preserve">Formalizar y reestructurar la planta </w:t>
       </w:r>
       <w:r>
@@ -1307,7 +2484,29 @@
           <w:szCs w:val="24"/>
           <w:lang w:eastAsia="es-CO"/>
         </w:rPr>
-        <w:t xml:space="preserve"> administrativa de acuerdo al modelo docente de la Unal para gestionar ante el gobierno nacional la apropiación de recursos para su financiamiento.</w:t>
+        <w:t xml:space="preserve"> administrativa de acuerdo al modelo docente de la </w:t>
+      </w:r>
+      <w:proofErr w:type="spellStart"/>
+      <w:r>
+        <w:rPr>
+          <w:rFonts w:ascii="Source Sans Pro" w:eastAsia="Times New Roman" w:hAnsi="Source Sans Pro" w:cs="Times New Roman"/>
+          <w:color w:val="2D2D2D"/>
+          <w:sz w:val="24"/>
+          <w:szCs w:val="24"/>
+          <w:lang w:eastAsia="es-CO"/>
+        </w:rPr>
+        <w:t>Unal</w:t>
+      </w:r>
+      <w:proofErr w:type="spellEnd"/>
+      <w:r>
+        <w:rPr>
+          <w:rFonts w:ascii="Source Sans Pro" w:eastAsia="Times New Roman" w:hAnsi="Source Sans Pro" w:cs="Times New Roman"/>
+          <w:color w:val="2D2D2D"/>
+          <w:sz w:val="24"/>
+          <w:szCs w:val="24"/>
+          <w:lang w:eastAsia="es-CO"/>
+        </w:rPr>
+        <w:t xml:space="preserve"> para gestionar ante el gobierno nacional la apropiación de recursos para su financiamiento.</w:t>
       </w:r>
     </w:p>
     <w:p>
@@ -1533,27 +2732,7 @@
           <w:szCs w:val="24"/>
           <w:lang w:eastAsia="es-CO"/>
         </w:rPr>
-        <w:t xml:space="preserve">Evaluar y agilizar los trámites </w:t>
-      </w:r>
-      <w:r>
-        <w:rPr>
-          <w:rFonts w:ascii="Source Sans Pro" w:eastAsia="Times New Roman" w:hAnsi="Source Sans Pro" w:cs="Times New Roman"/>
-          <w:color w:val="2D2D2D"/>
-          <w:sz w:val="24"/>
-          <w:szCs w:val="24"/>
-          <w:lang w:eastAsia="es-CO"/>
-        </w:rPr>
-        <w:t>estudiantiles relacionados</w:t>
-      </w:r>
-      <w:r>
-        <w:rPr>
-          <w:rFonts w:ascii="Source Sans Pro" w:eastAsia="Times New Roman" w:hAnsi="Source Sans Pro" w:cs="Times New Roman"/>
-          <w:color w:val="2D2D2D"/>
-          <w:sz w:val="24"/>
-          <w:szCs w:val="24"/>
-          <w:lang w:eastAsia="es-CO"/>
-        </w:rPr>
-        <w:t xml:space="preserve"> con la liquidación de matrículas, PBM, tránsito a posgrado.</w:t>
+        <w:t>Evaluar y agilizar los trámites estudiantiles relacionados con la liquidación de matrículas, PBM, tránsito a posgrado.</w:t>
       </w:r>
     </w:p>
     <w:p>
@@ -1609,7 +2788,6 @@
           <w:szCs w:val="24"/>
           <w:lang w:eastAsia="es-CO"/>
         </w:rPr>
-        <w:lastRenderedPageBreak/>
         <w:t>Implementar una infraestructura tecnológica sólida y adecuada para el soporte de servicios institucionales.  </w:t>
       </w:r>
     </w:p>
@@ -1666,27 +2844,7 @@
           <w:szCs w:val="24"/>
           <w:lang w:eastAsia="es-CO"/>
         </w:rPr>
-        <w:t xml:space="preserve">Desarrollar la gestión del conocimiento y competencias digitales en tecnologías emergentes para la comunidad universitaria, el país </w:t>
-      </w:r>
-      <w:r>
-        <w:rPr>
-          <w:rFonts w:ascii="Source Sans Pro" w:eastAsia="Times New Roman" w:hAnsi="Source Sans Pro" w:cs="Times New Roman"/>
-          <w:color w:val="2D2D2D"/>
-          <w:sz w:val="24"/>
-          <w:szCs w:val="24"/>
-          <w:lang w:eastAsia="es-CO"/>
-        </w:rPr>
-        <w:t>y América</w:t>
-      </w:r>
-      <w:r>
-        <w:rPr>
-          <w:rFonts w:ascii="Source Sans Pro" w:eastAsia="Times New Roman" w:hAnsi="Source Sans Pro" w:cs="Times New Roman"/>
-          <w:color w:val="2D2D2D"/>
-          <w:sz w:val="24"/>
-          <w:szCs w:val="24"/>
-          <w:lang w:eastAsia="es-CO"/>
-        </w:rPr>
-        <w:t xml:space="preserve"> Latina y el Caribe. </w:t>
+        <w:t>Desarrollar la gestión del conocimiento y competencias digitales en tecnologías emergentes para la comunidad universitaria, el país y América Latina y el Caribe. </w:t>
       </w:r>
     </w:p>
     <w:p>
@@ -1742,6 +2900,7 @@
           <w:szCs w:val="24"/>
           <w:lang w:eastAsia="es-CO"/>
         </w:rPr>
+        <w:lastRenderedPageBreak/>
         <w:t>Elaborar colectivamente una propuesta de actualización de la normatividad relacionada con el Programa de Trabajo Académico (PTA)</w:t>
       </w:r>
     </w:p>
@@ -2050,7 +3209,6 @@
           <w:szCs w:val="24"/>
           <w:lang w:eastAsia="es-CO"/>
         </w:rPr>
-        <w:lastRenderedPageBreak/>
         <w:t>Precisar el alcance de la dimensión legal para el uso y el acceso a los datos y cifras disponibles, así como mejorar la calidad, la seguridad y los niveles de gobernabilidad de estos a nivel institucional.</w:t>
       </w:r>
     </w:p>
@@ -2135,7 +3293,18 @@
           <w:szCs w:val="24"/>
           <w:lang w:eastAsia="es-CO"/>
         </w:rPr>
-        <w:t>Definir e implementar rutas de mejoramiento para transformar la gestión institucional hacia un escenario de servicio y asistencia al buen desarrollo de la vida universitaria, en el que se simplifiquen los procesos y procedimientos administrativos, se fortalezca el componente estratégico ambiental y se integren las visiones hacia una gestión ágil, transparente, efectiva y coherente con el cumplimiento de las funciones misionales. </w:t>
+        <w:t xml:space="preserve">Definir e implementar rutas de mejoramiento para transformar la gestión institucional hacia un escenario de servicio y asistencia al buen desarrollo de la vida universitaria, en el que se simplifiquen los procesos y procedimientos </w:t>
+      </w:r>
+      <w:r>
+        <w:rPr>
+          <w:rFonts w:ascii="Source Sans Pro" w:eastAsia="Times New Roman" w:hAnsi="Source Sans Pro" w:cs="Times New Roman"/>
+          <w:color w:val="2D2D2D"/>
+          <w:sz w:val="24"/>
+          <w:szCs w:val="24"/>
+          <w:lang w:eastAsia="es-CO"/>
+        </w:rPr>
+        <w:lastRenderedPageBreak/>
+        <w:t>administrativos, se fortalezca el componente estratégico ambiental y se integren las visiones hacia una gestión ágil, transparente, efectiva y coherente con el cumplimiento de las funciones misionales. </w:t>
       </w:r>
     </w:p>
     <w:p>

</xml_diff>

<commit_message>
ajuste prefinal docu eje 5
</commit_message>
<xml_diff>
--- a/Documentos/Fundamentos Conceptuales Eje 5 PGD.docx
+++ b/Documentos/Fundamentos Conceptuales Eje 5 PGD.docx
@@ -1,6 +1,6 @@
 
 <file path=word/document.xml><?xml version="1.0" encoding="utf-8"?>
-<w:document xmlns:wpc="http://schemas.microsoft.com/office/word/2010/wordprocessingCanvas" xmlns:cx="http://schemas.microsoft.com/office/drawing/2014/chartex" xmlns:cx1="http://schemas.microsoft.com/office/drawing/2015/9/8/chartex" xmlns:cx2="http://schemas.microsoft.com/office/drawing/2015/10/21/chartex" xmlns:cx3="http://schemas.microsoft.com/office/drawing/2016/5/9/chartex" xmlns:cx4="http://schemas.microsoft.com/office/drawing/2016/5/10/chartex" xmlns:cx5="http://schemas.microsoft.com/office/drawing/2016/5/11/chartex" xmlns:cx6="http://schemas.microsoft.com/office/drawing/2016/5/12/chartex" xmlns:cx7="http://schemas.microsoft.com/office/drawing/2016/5/13/chartex" xmlns:cx8="http://schemas.microsoft.com/office/drawing/2016/5/14/chartex" xmlns:mc="http://schemas.openxmlformats.org/markup-compatibility/2006" xmlns:aink="http://schemas.microsoft.com/office/drawing/2016/ink" xmlns:am3d="http://schemas.microsoft.com/office/drawing/2017/model3d" xmlns:o="urn:schemas-microsoft-com:office:office" xmlns:r="http://schemas.openxmlformats.org/officeDocument/2006/relationships" xmlns:m="http://schemas.openxmlformats.org/officeDocument/2006/math" xmlns:v="urn:schemas-microsoft-com:vml" xmlns:wp14="http://schemas.microsoft.com/office/word/2010/wordprocessingDrawing" xmlns:wp="http://schemas.openxmlformats.org/drawingml/2006/wordprocessingDrawing" xmlns:w10="urn:schemas-microsoft-com:office:word" xmlns:w="http://schemas.openxmlformats.org/wordprocessingml/2006/main" xmlns:w14="http://schemas.microsoft.com/office/word/2010/wordml" xmlns:w15="http://schemas.microsoft.com/office/word/2012/wordml" xmlns:w16cex="http://schemas.microsoft.com/office/word/2018/wordml/cex" xmlns:w16cid="http://schemas.microsoft.com/office/word/2016/wordml/cid" xmlns:w16="http://schemas.microsoft.com/office/word/2018/wordml" xmlns:w16sdtdh="http://schemas.microsoft.com/office/word/2020/wordml/sdtdatahash" xmlns:w16se="http://schemas.microsoft.com/office/word/2015/wordml/symex" xmlns:wpg="http://schemas.microsoft.com/office/word/2010/wordprocessingGroup" xmlns:wpi="http://schemas.microsoft.com/office/word/2010/wordprocessingInk" xmlns:wne="http://schemas.microsoft.com/office/word/2006/wordml" xmlns:wps="http://schemas.microsoft.com/office/word/2010/wordprocessingShape" mc:Ignorable="w14 w15 w16se w16cid w16 w16cex w16sdtdh wp14">
+<w:document xmlns:wpc="http://schemas.microsoft.com/office/word/2010/wordprocessingCanvas" xmlns:cx="http://schemas.microsoft.com/office/drawing/2014/chartex" xmlns:cx1="http://schemas.microsoft.com/office/drawing/2015/9/8/chartex" xmlns:cx2="http://schemas.microsoft.com/office/drawing/2015/10/21/chartex" xmlns:cx3="http://schemas.microsoft.com/office/drawing/2016/5/9/chartex" xmlns:cx4="http://schemas.microsoft.com/office/drawing/2016/5/10/chartex" xmlns:cx5="http://schemas.microsoft.com/office/drawing/2016/5/11/chartex" xmlns:cx6="http://schemas.microsoft.com/office/drawing/2016/5/12/chartex" xmlns:cx7="http://schemas.microsoft.com/office/drawing/2016/5/13/chartex" xmlns:cx8="http://schemas.microsoft.com/office/drawing/2016/5/14/chartex" xmlns:mc="http://schemas.openxmlformats.org/markup-compatibility/2006" xmlns:aink="http://schemas.microsoft.com/office/drawing/2016/ink" xmlns:am3d="http://schemas.microsoft.com/office/drawing/2017/model3d" xmlns:o="urn:schemas-microsoft-com:office:office" xmlns:oel="http://schemas.microsoft.com/office/2019/extlst" xmlns:r="http://schemas.openxmlformats.org/officeDocument/2006/relationships" xmlns:m="http://schemas.openxmlformats.org/officeDocument/2006/math" xmlns:v="urn:schemas-microsoft-com:vml" xmlns:wp14="http://schemas.microsoft.com/office/word/2010/wordprocessingDrawing" xmlns:wp="http://schemas.openxmlformats.org/drawingml/2006/wordprocessingDrawing" xmlns:w10="urn:schemas-microsoft-com:office:word" xmlns:w="http://schemas.openxmlformats.org/wordprocessingml/2006/main" xmlns:w14="http://schemas.microsoft.com/office/word/2010/wordml" xmlns:w15="http://schemas.microsoft.com/office/word/2012/wordml" xmlns:w16cex="http://schemas.microsoft.com/office/word/2018/wordml/cex" xmlns:w16cid="http://schemas.microsoft.com/office/word/2016/wordml/cid" xmlns:w16="http://schemas.microsoft.com/office/word/2018/wordml" xmlns:w16du="http://schemas.microsoft.com/office/word/2023/wordml/word16du" xmlns:w16sdtdh="http://schemas.microsoft.com/office/word/2020/wordml/sdtdatahash" xmlns:w16sdtfl="http://schemas.microsoft.com/office/word/2024/wordml/sdtformatlock" xmlns:w16se="http://schemas.microsoft.com/office/word/2015/wordml/symex" xmlns:wpg="http://schemas.microsoft.com/office/word/2010/wordprocessingGroup" xmlns:wpi="http://schemas.microsoft.com/office/word/2010/wordprocessingInk" xmlns:wne="http://schemas.microsoft.com/office/word/2006/wordml" xmlns:wps="http://schemas.microsoft.com/office/word/2010/wordprocessingShape" mc:Ignorable="w14 w15 w16se w16cid w16 w16cex w16sdtdh w16sdtfl w16du wp14">
   <w:body>
     <w:p>
       <w:pPr>
@@ -244,14 +244,7 @@
           <w:rFonts w:ascii="Garamond" w:hAnsi="Garamond"/>
           <w:sz w:val="24"/>
         </w:rPr>
-        <w:t xml:space="preserve">unos espacios físicos </w:t>
-      </w:r>
-      <w:r>
-        <w:rPr>
-          <w:rFonts w:ascii="Garamond" w:hAnsi="Garamond"/>
-          <w:sz w:val="24"/>
-        </w:rPr>
-        <w:t>suficiente</w:t>
+        <w:t>unos espacios físicos suficiente</w:t>
       </w:r>
       <w:r>
         <w:rPr>
@@ -272,14 +265,7 @@
           <w:rFonts w:ascii="Garamond" w:hAnsi="Garamond"/>
           <w:sz w:val="24"/>
         </w:rPr>
-        <w:t>accesible</w:t>
-      </w:r>
-      <w:r>
-        <w:rPr>
-          <w:rFonts w:ascii="Garamond" w:hAnsi="Garamond"/>
-          <w:sz w:val="24"/>
-        </w:rPr>
-        <w:t>s</w:t>
+        <w:t>accesibles</w:t>
       </w:r>
       <w:r>
         <w:rPr>
@@ -363,7 +349,21 @@
           <w:rFonts w:ascii="Garamond" w:hAnsi="Garamond"/>
           <w:sz w:val="24"/>
         </w:rPr>
-        <w:t xml:space="preserve"> y un uso estratégico de sus comunicaciones internas y externas; más y mejores acciones orientadas a la responsabilidad</w:t>
+        <w:t xml:space="preserve"> y un uso estratégico de </w:t>
+      </w:r>
+      <w:r>
+        <w:rPr>
+          <w:rFonts w:ascii="Garamond" w:hAnsi="Garamond"/>
+          <w:sz w:val="24"/>
+        </w:rPr>
+        <w:t>las</w:t>
+      </w:r>
+      <w:r>
+        <w:rPr>
+          <w:rFonts w:ascii="Garamond" w:hAnsi="Garamond"/>
+          <w:sz w:val="24"/>
+        </w:rPr>
+        <w:t xml:space="preserve"> comunicaciones internas y externas; más y mejores acciones orientadas a la responsabilidad</w:t>
       </w:r>
       <w:r>
         <w:rPr>
@@ -482,14 +482,21 @@
           <w:rFonts w:ascii="Garamond" w:hAnsi="Garamond"/>
           <w:sz w:val="24"/>
         </w:rPr>
-        <w:t xml:space="preserve"> su </w:t>
-      </w:r>
-      <w:r>
-        <w:rPr>
-          <w:rFonts w:ascii="Garamond" w:hAnsi="Garamond"/>
-          <w:sz w:val="24"/>
-        </w:rPr>
-        <w:t xml:space="preserve">correcto funcionamiento </w:t>
+        <w:t xml:space="preserve"> su</w:t>
+      </w:r>
+      <w:r>
+        <w:rPr>
+          <w:rFonts w:ascii="Garamond" w:hAnsi="Garamond"/>
+          <w:sz w:val="24"/>
+        </w:rPr>
+        <w:t xml:space="preserve"> gestión</w:t>
+      </w:r>
+      <w:r>
+        <w:rPr>
+          <w:rFonts w:ascii="Garamond" w:hAnsi="Garamond"/>
+          <w:sz w:val="24"/>
+        </w:rPr>
+        <w:t xml:space="preserve"> </w:t>
       </w:r>
       <w:r>
         <w:rPr>
@@ -815,35 +822,14 @@
           <w:rFonts w:ascii="Garamond" w:hAnsi="Garamond"/>
           <w:sz w:val="24"/>
         </w:rPr>
-        <w:t>D</w:t>
-      </w:r>
-      <w:r>
-        <w:rPr>
-          <w:rFonts w:ascii="Garamond" w:hAnsi="Garamond"/>
-          <w:sz w:val="24"/>
-        </w:rPr>
-        <w:t>urante las últimas décadas</w:t>
-      </w:r>
-      <w:r>
-        <w:rPr>
-          <w:rFonts w:ascii="Garamond" w:hAnsi="Garamond"/>
-          <w:sz w:val="24"/>
-        </w:rPr>
-        <w:t xml:space="preserve">, </w:t>
-      </w:r>
-      <w:r>
-        <w:rPr>
-          <w:rFonts w:ascii="Garamond" w:hAnsi="Garamond"/>
-          <w:sz w:val="24"/>
-        </w:rPr>
-        <w:t>por ejemplo</w:t>
-      </w:r>
-      <w:r>
-        <w:rPr>
-          <w:rFonts w:ascii="Garamond" w:hAnsi="Garamond"/>
-          <w:sz w:val="24"/>
-        </w:rPr>
-        <w:t xml:space="preserve"> y </w:t>
+        <w:t xml:space="preserve">Durante las últimas décadas, </w:t>
+      </w:r>
+      <w:r>
+        <w:rPr>
+          <w:rFonts w:ascii="Garamond" w:hAnsi="Garamond"/>
+          <w:sz w:val="24"/>
+        </w:rPr>
+        <w:t xml:space="preserve">por ejemplo y </w:t>
       </w:r>
       <w:r>
         <w:rPr>
@@ -892,28 +878,56 @@
           <w:rFonts w:ascii="Garamond" w:hAnsi="Garamond"/>
           <w:sz w:val="24"/>
         </w:rPr>
-        <w:t xml:space="preserve">. En este sentido y tomando como base el modelo académico y pedagógico institucional, se requiere </w:t>
-      </w:r>
-      <w:r>
-        <w:rPr>
-          <w:rFonts w:ascii="Garamond" w:hAnsi="Garamond"/>
-          <w:sz w:val="24"/>
-        </w:rPr>
-        <w:t xml:space="preserve">reestructurar </w:t>
-      </w:r>
-      <w:r>
-        <w:rPr>
-          <w:rFonts w:ascii="Garamond" w:hAnsi="Garamond"/>
-          <w:sz w:val="24"/>
-        </w:rPr>
-        <w:t xml:space="preserve">y formalizar la planta docente y administrativa de la Universidad a través de una gestión estratégica ante el gobierno nacional para la disposición de los recursos financieros requeridos para este fin. </w:t>
-      </w:r>
-      <w:r>
-        <w:rPr>
-          <w:rFonts w:ascii="Garamond" w:hAnsi="Garamond"/>
-          <w:sz w:val="24"/>
-        </w:rPr>
-        <w:t>Del mismo modo, se requiere implementar acciones orientadas al mejoramiento del clima organizacional y el bienestar de las comunidades académicas y administrativas.</w:t>
+        <w:t xml:space="preserve">. En este sentido y tomando como base el modelo académico y pedagógico institucional, se requiere reestructurar y formalizar la planta docente y administrativa </w:t>
+      </w:r>
+      <w:r>
+        <w:rPr>
+          <w:rFonts w:ascii="Garamond" w:hAnsi="Garamond"/>
+          <w:sz w:val="24"/>
+        </w:rPr>
+        <w:t xml:space="preserve">que demanda </w:t>
+      </w:r>
+      <w:r>
+        <w:rPr>
+          <w:rFonts w:ascii="Garamond" w:hAnsi="Garamond"/>
+          <w:sz w:val="24"/>
+        </w:rPr>
+        <w:t xml:space="preserve">la Universidad a través de una gestión estratégica ante el gobierno nacional para la disposición de los recursos financieros requeridos para este fin. </w:t>
+      </w:r>
+      <w:r>
+        <w:rPr>
+          <w:rFonts w:ascii="Garamond" w:hAnsi="Garamond"/>
+          <w:sz w:val="24"/>
+        </w:rPr>
+        <w:t>Del mismo modo, se requiere implementar acciones orientadas al mejoramiento del clima organizacional</w:t>
+      </w:r>
+      <w:r>
+        <w:rPr>
+          <w:rFonts w:ascii="Garamond" w:hAnsi="Garamond"/>
+          <w:sz w:val="24"/>
+        </w:rPr>
+        <w:t xml:space="preserve">, la cualificación del talento humano disponible </w:t>
+      </w:r>
+      <w:r>
+        <w:rPr>
+          <w:rFonts w:ascii="Garamond" w:hAnsi="Garamond"/>
+          <w:sz w:val="24"/>
+        </w:rPr>
+        <w:t xml:space="preserve">y el </w:t>
+      </w:r>
+      <w:r>
+        <w:rPr>
+          <w:rFonts w:ascii="Garamond" w:hAnsi="Garamond"/>
+          <w:sz w:val="24"/>
+        </w:rPr>
+        <w:t xml:space="preserve">fortalecimiento del </w:t>
+      </w:r>
+      <w:r>
+        <w:rPr>
+          <w:rFonts w:ascii="Garamond" w:hAnsi="Garamond"/>
+          <w:sz w:val="24"/>
+        </w:rPr>
+        <w:t>bienestar de las comunidades académicas y administrativas.</w:t>
       </w:r>
     </w:p>
     <w:p>
@@ -1003,7 +1017,15 @@
           <w:rFonts w:ascii="Garamond" w:hAnsi="Garamond"/>
           <w:sz w:val="24"/>
         </w:rPr>
-        <w:t>el acceso, la correcta gestión y el dominio que sobre esta tengan los miembros que hacen parte de la comunidad universitaria.</w:t>
+        <w:t xml:space="preserve">el acceso, la correcta gestión y el dominio que sobre esta tengan los </w:t>
+      </w:r>
+      <w:r>
+        <w:rPr>
+          <w:rFonts w:ascii="Garamond" w:hAnsi="Garamond"/>
+          <w:sz w:val="24"/>
+        </w:rPr>
+        <w:lastRenderedPageBreak/>
+        <w:t>miembros que hacen parte de la comunidad universitaria.</w:t>
       </w:r>
       <w:r>
         <w:rPr>
@@ -1024,15 +1046,7 @@
           <w:rFonts w:ascii="Garamond" w:hAnsi="Garamond"/>
           <w:sz w:val="24"/>
         </w:rPr>
-        <w:t xml:space="preserve"> es consiente la </w:t>
-      </w:r>
-      <w:r>
-        <w:rPr>
-          <w:rFonts w:ascii="Garamond" w:hAnsi="Garamond"/>
-          <w:sz w:val="24"/>
-        </w:rPr>
-        <w:lastRenderedPageBreak/>
-        <w:t xml:space="preserve">Universidad por lo que se espera, durante los próximos años, contar con una infraestructura sólida y suficiente de redes de conectividad, centros de datos locales y/o en la nube -cloud- sostenibles y </w:t>
+        <w:t xml:space="preserve"> es consiente la Universidad por lo que se espera, durante los próximos años, contar con una infraestructura sólida y suficiente de redes de conectividad, centros de datos locales y/o en la nube -cloud- sostenibles y </w:t>
       </w:r>
       <w:r>
         <w:rPr>
@@ -1081,7 +1095,21 @@
           <w:rFonts w:ascii="Garamond" w:hAnsi="Garamond"/>
           <w:sz w:val="24"/>
         </w:rPr>
-        <w:t xml:space="preserve"> a las bondades que nos ofrecen tecnologías emergentes como </w:t>
+        <w:t xml:space="preserve"> a las bondades que nos ofrecen </w:t>
+      </w:r>
+      <w:r>
+        <w:rPr>
+          <w:rFonts w:ascii="Garamond" w:hAnsi="Garamond"/>
+          <w:sz w:val="24"/>
+        </w:rPr>
+        <w:t xml:space="preserve">las </w:t>
+      </w:r>
+      <w:r>
+        <w:rPr>
+          <w:rFonts w:ascii="Garamond" w:hAnsi="Garamond"/>
+          <w:sz w:val="24"/>
+        </w:rPr>
+        <w:t xml:space="preserve">tecnologías emergentes como </w:t>
       </w:r>
       <w:r>
         <w:rPr>
@@ -1102,28 +1130,7 @@
           <w:rFonts w:ascii="Garamond" w:hAnsi="Garamond"/>
           <w:sz w:val="24"/>
         </w:rPr>
-        <w:t xml:space="preserve"> blockchain</w:t>
-      </w:r>
-      <w:r>
-        <w:rPr>
-          <w:rFonts w:ascii="Garamond" w:hAnsi="Garamond"/>
-          <w:sz w:val="24"/>
-        </w:rPr>
-        <w:t xml:space="preserve"> y las inteligencias artificiales (</w:t>
-      </w:r>
-      <w:r>
-        <w:rPr>
-          <w:rFonts w:ascii="Garamond" w:hAnsi="Garamond"/>
-          <w:sz w:val="24"/>
-        </w:rPr>
-        <w:t>IA</w:t>
-      </w:r>
-      <w:r>
-        <w:rPr>
-          <w:rFonts w:ascii="Garamond" w:hAnsi="Garamond"/>
-          <w:sz w:val="24"/>
-        </w:rPr>
-        <w:t>)</w:t>
+        <w:t xml:space="preserve"> blockchain y las inteligencias artificiales (IA)</w:t>
       </w:r>
       <w:r>
         <w:rPr>
@@ -1137,21 +1144,7 @@
           <w:rFonts w:ascii="Garamond" w:hAnsi="Garamond"/>
           <w:sz w:val="24"/>
         </w:rPr>
-        <w:t>fortalecer</w:t>
-      </w:r>
-      <w:r>
-        <w:rPr>
-          <w:rFonts w:ascii="Garamond" w:hAnsi="Garamond"/>
-          <w:sz w:val="24"/>
-        </w:rPr>
-        <w:t xml:space="preserve"> las competencias </w:t>
-      </w:r>
-      <w:r>
-        <w:rPr>
-          <w:rFonts w:ascii="Garamond" w:hAnsi="Garamond"/>
-          <w:sz w:val="24"/>
-        </w:rPr>
-        <w:t xml:space="preserve">de </w:t>
+        <w:t xml:space="preserve">fortalecer las competencias de </w:t>
       </w:r>
       <w:r>
         <w:rPr>
@@ -1214,13 +1207,6 @@
           <w:rFonts w:ascii="Garamond" w:hAnsi="Garamond"/>
           <w:sz w:val="24"/>
         </w:rPr>
-        <w:t xml:space="preserve"> académica y administrativa</w:t>
-      </w:r>
-      <w:r>
-        <w:rPr>
-          <w:rFonts w:ascii="Garamond" w:hAnsi="Garamond"/>
-          <w:sz w:val="24"/>
-        </w:rPr>
         <w:t xml:space="preserve"> </w:t>
       </w:r>
       <w:r>
@@ -1305,35 +1291,77 @@
           <w:rFonts w:ascii="Garamond" w:hAnsi="Garamond"/>
           <w:sz w:val="24"/>
         </w:rPr>
-        <w:t xml:space="preserve"> con proyectos estratégicos, robustos y con costos razonables y</w:t>
-      </w:r>
-      <w:r>
-        <w:rPr>
-          <w:rFonts w:ascii="Garamond" w:hAnsi="Garamond"/>
-          <w:sz w:val="24"/>
-        </w:rPr>
-        <w:t xml:space="preserve"> con principios</w:t>
-      </w:r>
-      <w:r>
-        <w:rPr>
-          <w:rFonts w:ascii="Garamond" w:hAnsi="Garamond"/>
-          <w:sz w:val="24"/>
-        </w:rPr>
-        <w:t xml:space="preserve"> tecnológicos, entre otros, </w:t>
-      </w:r>
-      <w:r>
-        <w:rPr>
-          <w:rFonts w:ascii="Garamond" w:hAnsi="Garamond"/>
-          <w:sz w:val="24"/>
-        </w:rPr>
-        <w:t xml:space="preserve">de </w:t>
-      </w:r>
-      <w:r>
-        <w:rPr>
-          <w:rFonts w:ascii="Garamond" w:hAnsi="Garamond"/>
-          <w:sz w:val="24"/>
-        </w:rPr>
-        <w:t xml:space="preserve">sostenibilidad, </w:t>
+        <w:t xml:space="preserve"> con proyectos estratégicos, robustos y </w:t>
+      </w:r>
+      <w:r>
+        <w:rPr>
+          <w:rFonts w:ascii="Garamond" w:hAnsi="Garamond"/>
+          <w:sz w:val="24"/>
+        </w:rPr>
+        <w:t>a</w:t>
+      </w:r>
+      <w:r>
+        <w:rPr>
+          <w:rFonts w:ascii="Garamond" w:hAnsi="Garamond"/>
+          <w:sz w:val="24"/>
+        </w:rPr>
+        <w:t xml:space="preserve"> costos razonables</w:t>
+      </w:r>
+      <w:r>
+        <w:rPr>
+          <w:rFonts w:ascii="Garamond" w:hAnsi="Garamond"/>
+          <w:sz w:val="24"/>
+        </w:rPr>
+        <w:t xml:space="preserve"> y mediados por </w:t>
+      </w:r>
+      <w:r>
+        <w:rPr>
+          <w:rFonts w:ascii="Garamond" w:hAnsi="Garamond"/>
+          <w:sz w:val="24"/>
+        </w:rPr>
+        <w:t>principios</w:t>
+      </w:r>
+      <w:r>
+        <w:rPr>
+          <w:rFonts w:ascii="Garamond" w:hAnsi="Garamond"/>
+          <w:sz w:val="24"/>
+        </w:rPr>
+        <w:t xml:space="preserve"> </w:t>
+      </w:r>
+      <w:r>
+        <w:rPr>
+          <w:rFonts w:ascii="Garamond" w:hAnsi="Garamond"/>
+          <w:sz w:val="24"/>
+        </w:rPr>
+        <w:t>tecnológicos de</w:t>
+      </w:r>
+      <w:r>
+        <w:rPr>
+          <w:rFonts w:ascii="Garamond" w:hAnsi="Garamond"/>
+          <w:sz w:val="24"/>
+        </w:rPr>
+        <w:t xml:space="preserve"> </w:t>
+      </w:r>
+      <w:r>
+        <w:rPr>
+          <w:rFonts w:ascii="Garamond" w:hAnsi="Garamond"/>
+          <w:sz w:val="24"/>
+        </w:rPr>
+        <w:t>sostenibilidad</w:t>
+      </w:r>
+      <w:r>
+        <w:rPr>
+          <w:rFonts w:ascii="Garamond" w:hAnsi="Garamond"/>
+          <w:sz w:val="24"/>
+        </w:rPr>
+        <w:t xml:space="preserve"> financiera</w:t>
+      </w:r>
+      <w:r>
+        <w:rPr>
+          <w:rFonts w:ascii="Garamond" w:hAnsi="Garamond"/>
+          <w:sz w:val="24"/>
+        </w:rPr>
+        <w:t xml:space="preserve">, </w:t>
       </w:r>
       <w:r>
         <w:rPr>
@@ -1382,7 +1410,21 @@
           <w:rFonts w:ascii="Garamond" w:hAnsi="Garamond"/>
           <w:sz w:val="24"/>
         </w:rPr>
-        <w:t>digital.</w:t>
+        <w:t>digital</w:t>
+      </w:r>
+      <w:r>
+        <w:rPr>
+          <w:rFonts w:ascii="Garamond" w:hAnsi="Garamond"/>
+          <w:sz w:val="24"/>
+        </w:rPr>
+        <w:t>, entre otros</w:t>
+      </w:r>
+      <w:r>
+        <w:rPr>
+          <w:rFonts w:ascii="Garamond" w:hAnsi="Garamond"/>
+          <w:sz w:val="24"/>
+        </w:rPr>
+        <w:t>.</w:t>
       </w:r>
     </w:p>
     <w:p>
@@ -1410,6 +1452,363 @@
           <w:sz w:val="24"/>
         </w:rPr>
       </w:pPr>
+      <w:r>
+        <w:rPr>
+          <w:rFonts w:ascii="Garamond" w:hAnsi="Garamond"/>
+          <w:sz w:val="24"/>
+        </w:rPr>
+        <w:t>La gestión</w:t>
+      </w:r>
+      <w:r>
+        <w:rPr>
+          <w:rFonts w:ascii="Garamond" w:hAnsi="Garamond"/>
+          <w:sz w:val="24"/>
+        </w:rPr>
+        <w:t xml:space="preserve"> y</w:t>
+      </w:r>
+      <w:r>
+        <w:rPr>
+          <w:rFonts w:ascii="Garamond" w:hAnsi="Garamond"/>
+          <w:sz w:val="24"/>
+        </w:rPr>
+        <w:t xml:space="preserve"> disposición de la información institucional es otro de los activos de amplio valor en el escenario de la gestión universitaria actual. Aunque el concepto información es polisémico, este se materializa en</w:t>
+      </w:r>
+      <w:r>
+        <w:rPr>
+          <w:rFonts w:ascii="Garamond" w:hAnsi="Garamond"/>
+          <w:sz w:val="24"/>
+        </w:rPr>
+        <w:t xml:space="preserve"> algunos usos concretos </w:t>
+      </w:r>
+      <w:r>
+        <w:rPr>
+          <w:rFonts w:ascii="Garamond" w:hAnsi="Garamond"/>
+          <w:sz w:val="24"/>
+        </w:rPr>
+        <w:t xml:space="preserve">a nivel institucional </w:t>
+      </w:r>
+      <w:r>
+        <w:rPr>
+          <w:rFonts w:ascii="Garamond" w:hAnsi="Garamond"/>
+          <w:sz w:val="24"/>
+        </w:rPr>
+        <w:t>como</w:t>
+      </w:r>
+      <w:r>
+        <w:rPr>
+          <w:rFonts w:ascii="Garamond" w:hAnsi="Garamond"/>
+          <w:sz w:val="24"/>
+        </w:rPr>
+        <w:t xml:space="preserve"> </w:t>
+      </w:r>
+      <w:r>
+        <w:rPr>
+          <w:rFonts w:ascii="Garamond" w:hAnsi="Garamond"/>
+          <w:sz w:val="24"/>
+        </w:rPr>
+        <w:t xml:space="preserve">los </w:t>
+      </w:r>
+      <w:r>
+        <w:rPr>
+          <w:rFonts w:ascii="Garamond" w:hAnsi="Garamond"/>
+          <w:sz w:val="24"/>
+        </w:rPr>
+        <w:t>derivado</w:t>
+      </w:r>
+      <w:r>
+        <w:rPr>
+          <w:rFonts w:ascii="Garamond" w:hAnsi="Garamond"/>
+          <w:sz w:val="24"/>
+        </w:rPr>
+        <w:t>s</w:t>
+      </w:r>
+      <w:r>
+        <w:rPr>
+          <w:rFonts w:ascii="Garamond" w:hAnsi="Garamond"/>
+          <w:sz w:val="24"/>
+        </w:rPr>
+        <w:t xml:space="preserve"> de la</w:t>
+      </w:r>
+      <w:r>
+        <w:rPr>
+          <w:rFonts w:ascii="Garamond" w:hAnsi="Garamond"/>
+          <w:sz w:val="24"/>
+        </w:rPr>
+        <w:t>s</w:t>
+      </w:r>
+      <w:r>
+        <w:rPr>
+          <w:rFonts w:ascii="Garamond" w:hAnsi="Garamond"/>
+          <w:sz w:val="24"/>
+        </w:rPr>
+        <w:t xml:space="preserve"> comunicaci</w:t>
+      </w:r>
+      <w:r>
+        <w:rPr>
+          <w:rFonts w:ascii="Garamond" w:hAnsi="Garamond"/>
+          <w:sz w:val="24"/>
+        </w:rPr>
+        <w:t>ones estratégicas</w:t>
+      </w:r>
+      <w:r>
+        <w:rPr>
+          <w:rFonts w:ascii="Garamond" w:hAnsi="Garamond"/>
+          <w:sz w:val="24"/>
+        </w:rPr>
+        <w:t xml:space="preserve"> interna</w:t>
+      </w:r>
+      <w:r>
+        <w:rPr>
+          <w:rFonts w:ascii="Garamond" w:hAnsi="Garamond"/>
+          <w:sz w:val="24"/>
+        </w:rPr>
+        <w:t>s</w:t>
+      </w:r>
+      <w:r>
+        <w:rPr>
+          <w:rFonts w:ascii="Garamond" w:hAnsi="Garamond"/>
+          <w:sz w:val="24"/>
+        </w:rPr>
+        <w:t xml:space="preserve"> y externa</w:t>
+      </w:r>
+      <w:r>
+        <w:rPr>
+          <w:rFonts w:ascii="Garamond" w:hAnsi="Garamond"/>
+          <w:sz w:val="24"/>
+        </w:rPr>
+        <w:t>s</w:t>
+      </w:r>
+      <w:r>
+        <w:rPr>
+          <w:rFonts w:ascii="Garamond" w:hAnsi="Garamond"/>
+          <w:sz w:val="24"/>
+        </w:rPr>
+        <w:t xml:space="preserve"> -uso comunicativo-</w:t>
+      </w:r>
+      <w:r>
+        <w:rPr>
+          <w:rFonts w:ascii="Garamond" w:hAnsi="Garamond"/>
+          <w:sz w:val="24"/>
+        </w:rPr>
+        <w:t>;</w:t>
+      </w:r>
+      <w:r>
+        <w:rPr>
+          <w:rFonts w:ascii="Garamond" w:hAnsi="Garamond"/>
+          <w:sz w:val="24"/>
+        </w:rPr>
+        <w:t xml:space="preserve"> la disposición institucional para monitorear, autoevaluar</w:t>
+      </w:r>
+      <w:r>
+        <w:rPr>
+          <w:rFonts w:ascii="Garamond" w:hAnsi="Garamond"/>
+          <w:sz w:val="24"/>
+        </w:rPr>
+        <w:t xml:space="preserve">, </w:t>
+      </w:r>
+      <w:r>
+        <w:rPr>
+          <w:rFonts w:ascii="Garamond" w:hAnsi="Garamond"/>
+          <w:sz w:val="24"/>
+        </w:rPr>
+        <w:t>autoregular</w:t>
+      </w:r>
+      <w:r>
+        <w:rPr>
+          <w:rFonts w:ascii="Garamond" w:hAnsi="Garamond"/>
+          <w:sz w:val="24"/>
+        </w:rPr>
+        <w:t xml:space="preserve"> y evaluar las </w:t>
+      </w:r>
+      <w:r>
+        <w:rPr>
+          <w:rFonts w:ascii="Garamond" w:hAnsi="Garamond"/>
+          <w:sz w:val="24"/>
+        </w:rPr>
+        <w:t xml:space="preserve">funciones misionales, así como las </w:t>
+      </w:r>
+      <w:r>
+        <w:rPr>
+          <w:rFonts w:ascii="Garamond" w:hAnsi="Garamond"/>
+          <w:sz w:val="24"/>
+        </w:rPr>
+        <w:t>políticas, los planes, los programas y los proyectos</w:t>
+      </w:r>
+      <w:r>
+        <w:rPr>
+          <w:rFonts w:ascii="Garamond" w:hAnsi="Garamond"/>
+          <w:sz w:val="24"/>
+        </w:rPr>
+        <w:t xml:space="preserve"> implementados </w:t>
+      </w:r>
+      <w:r>
+        <w:rPr>
+          <w:rFonts w:ascii="Garamond" w:hAnsi="Garamond"/>
+          <w:sz w:val="24"/>
+        </w:rPr>
+        <w:t>-uso valorativo-</w:t>
+      </w:r>
+      <w:r>
+        <w:rPr>
+          <w:rFonts w:ascii="Garamond" w:hAnsi="Garamond"/>
+          <w:sz w:val="24"/>
+        </w:rPr>
+        <w:t>;</w:t>
+      </w:r>
+      <w:r>
+        <w:rPr>
+          <w:rFonts w:ascii="Garamond" w:hAnsi="Garamond"/>
+          <w:sz w:val="24"/>
+        </w:rPr>
+        <w:t xml:space="preserve"> la capacidad para registrar, documentar, inventariar</w:t>
+      </w:r>
+      <w:r>
+        <w:rPr>
+          <w:rFonts w:ascii="Garamond" w:hAnsi="Garamond"/>
+          <w:sz w:val="24"/>
+        </w:rPr>
+        <w:t xml:space="preserve">, </w:t>
+      </w:r>
+      <w:r>
+        <w:rPr>
+          <w:rFonts w:ascii="Garamond" w:hAnsi="Garamond"/>
+          <w:sz w:val="24"/>
+        </w:rPr>
+        <w:t xml:space="preserve">archivar </w:t>
+      </w:r>
+      <w:r>
+        <w:rPr>
+          <w:rFonts w:ascii="Garamond" w:hAnsi="Garamond"/>
+          <w:sz w:val="24"/>
+        </w:rPr>
+        <w:t xml:space="preserve">y preservar los </w:t>
+      </w:r>
+      <w:r>
+        <w:rPr>
+          <w:rFonts w:ascii="Garamond" w:hAnsi="Garamond"/>
+          <w:sz w:val="24"/>
+        </w:rPr>
+        <w:t xml:space="preserve">documentos físicos y electrónicos </w:t>
+      </w:r>
+      <w:r>
+        <w:rPr>
+          <w:rFonts w:ascii="Garamond" w:hAnsi="Garamond"/>
+          <w:sz w:val="24"/>
+        </w:rPr>
+        <w:t>-</w:t>
+      </w:r>
+      <w:r>
+        <w:rPr>
+          <w:rFonts w:ascii="Garamond" w:hAnsi="Garamond"/>
+          <w:sz w:val="24"/>
+        </w:rPr>
+        <w:t>uso de registro</w:t>
+      </w:r>
+      <w:r>
+        <w:rPr>
+          <w:rFonts w:ascii="Garamond" w:hAnsi="Garamond"/>
+          <w:sz w:val="24"/>
+        </w:rPr>
+        <w:t>-</w:t>
+      </w:r>
+      <w:r>
+        <w:rPr>
+          <w:rFonts w:ascii="Garamond" w:hAnsi="Garamond"/>
+          <w:sz w:val="24"/>
+        </w:rPr>
+        <w:t xml:space="preserve"> </w:t>
+      </w:r>
+      <w:r>
+        <w:rPr>
+          <w:rFonts w:ascii="Garamond" w:hAnsi="Garamond"/>
+          <w:sz w:val="24"/>
+        </w:rPr>
+        <w:t xml:space="preserve">y, finalmente, la habilidad para </w:t>
+      </w:r>
+      <w:r>
+        <w:rPr>
+          <w:rFonts w:ascii="Garamond" w:hAnsi="Garamond"/>
+          <w:sz w:val="24"/>
+        </w:rPr>
+        <w:t xml:space="preserve">gestionar, </w:t>
+      </w:r>
+      <w:r>
+        <w:rPr>
+          <w:rFonts w:ascii="Garamond" w:hAnsi="Garamond"/>
+          <w:sz w:val="24"/>
+        </w:rPr>
+        <w:t>procesar y extraer el valor contenido en los datos</w:t>
+      </w:r>
+      <w:r>
+        <w:rPr>
+          <w:rFonts w:ascii="Garamond" w:hAnsi="Garamond"/>
+          <w:sz w:val="24"/>
+        </w:rPr>
+        <w:t xml:space="preserve"> y las cifras </w:t>
+      </w:r>
+      <w:r>
+        <w:rPr>
+          <w:rFonts w:ascii="Garamond" w:hAnsi="Garamond"/>
+          <w:sz w:val="24"/>
+        </w:rPr>
+        <w:t>disponibles a nivel institucional que redundan</w:t>
+      </w:r>
+      <w:r>
+        <w:rPr>
+          <w:rFonts w:ascii="Garamond" w:hAnsi="Garamond"/>
+          <w:sz w:val="24"/>
+        </w:rPr>
+        <w:t xml:space="preserve">, entre otros aspectos, </w:t>
+      </w:r>
+      <w:r>
+        <w:rPr>
+          <w:rFonts w:ascii="Garamond" w:hAnsi="Garamond"/>
+          <w:sz w:val="24"/>
+        </w:rPr>
+        <w:t>en una toma de decisiones informada -uso de procesamiento-.</w:t>
+      </w:r>
+      <w:r>
+        <w:rPr>
+          <w:rFonts w:ascii="Garamond" w:hAnsi="Garamond"/>
+          <w:sz w:val="24"/>
+        </w:rPr>
+        <w:t xml:space="preserve"> </w:t>
+      </w:r>
+      <w:r>
+        <w:rPr>
+          <w:rFonts w:ascii="Garamond" w:hAnsi="Garamond"/>
+          <w:sz w:val="24"/>
+        </w:rPr>
+        <w:t xml:space="preserve">La Universidad, dado el valor estratégico de la información en la </w:t>
+      </w:r>
+      <w:r>
+        <w:rPr>
+          <w:rFonts w:ascii="Garamond" w:hAnsi="Garamond"/>
+          <w:sz w:val="24"/>
+        </w:rPr>
+        <w:t>gestión académica y administrativa contemporánea</w:t>
+      </w:r>
+      <w:r>
+        <w:rPr>
+          <w:rFonts w:ascii="Garamond" w:hAnsi="Garamond"/>
+          <w:sz w:val="24"/>
+        </w:rPr>
+        <w:t xml:space="preserve">, demanda y requiere implementar acciones que fortalezcan </w:t>
+      </w:r>
+      <w:r>
+        <w:rPr>
+          <w:rFonts w:ascii="Garamond" w:hAnsi="Garamond"/>
+          <w:sz w:val="24"/>
+        </w:rPr>
+        <w:t xml:space="preserve">su uso a </w:t>
+      </w:r>
+      <w:r>
+        <w:rPr>
+          <w:rFonts w:ascii="Garamond" w:hAnsi="Garamond"/>
+          <w:sz w:val="24"/>
+        </w:rPr>
+        <w:t>nivel comunicativo, valorativo, de registro y de procesamiento.</w:t>
+      </w:r>
     </w:p>
     <w:p>
       <w:pPr>
@@ -1417,6 +1816,20 @@
         <w:autoSpaceDN w:val="0"/>
         <w:adjustRightInd w:val="0"/>
         <w:spacing w:after="0" w:line="240" w:lineRule="auto"/>
+        <w:jc w:val="both"/>
+        <w:rPr>
+          <w:rFonts w:ascii="Garamond" w:hAnsi="Garamond"/>
+          <w:sz w:val="24"/>
+        </w:rPr>
+      </w:pPr>
+    </w:p>
+    <w:p>
+      <w:pPr>
+        <w:autoSpaceDE w:val="0"/>
+        <w:autoSpaceDN w:val="0"/>
+        <w:adjustRightInd w:val="0"/>
+        <w:spacing w:after="0" w:line="240" w:lineRule="auto"/>
+        <w:jc w:val="both"/>
         <w:rPr>
           <w:rFonts w:ascii="MinionPro-Regular" w:hAnsi="MinionPro-Regular" w:cs="MinionPro-Regular"/>
           <w:sz w:val="24"/>
@@ -1429,7 +1842,56 @@
           <w:sz w:val="24"/>
           <w:szCs w:val="24"/>
         </w:rPr>
-        <w:t xml:space="preserve"> </w:t>
+        <w:t>E</w:t>
+      </w:r>
+      <w:r>
+        <w:rPr>
+          <w:rFonts w:ascii="Garamond" w:hAnsi="Garamond"/>
+          <w:sz w:val="24"/>
+        </w:rPr>
+        <w:t xml:space="preserve">l </w:t>
+      </w:r>
+      <w:r>
+        <w:rPr>
+          <w:rFonts w:ascii="Garamond" w:hAnsi="Garamond"/>
+          <w:sz w:val="24"/>
+        </w:rPr>
+        <w:t>desarrollo</w:t>
+      </w:r>
+      <w:r>
+        <w:rPr>
+          <w:rFonts w:ascii="Garamond" w:hAnsi="Garamond"/>
+          <w:sz w:val="24"/>
+        </w:rPr>
+        <w:t xml:space="preserve"> de las funciones misionales</w:t>
+      </w:r>
+      <w:r>
+        <w:rPr>
+          <w:rFonts w:ascii="Garamond" w:hAnsi="Garamond"/>
+          <w:sz w:val="24"/>
+        </w:rPr>
+        <w:t xml:space="preserve"> y el ejercicio administrativo se materializa en los </w:t>
+      </w:r>
+      <w:r>
+        <w:rPr>
+          <w:rFonts w:ascii="Garamond" w:hAnsi="Garamond"/>
+          <w:sz w:val="24"/>
+        </w:rPr>
+        <w:t>campus universitarios y demás espacios</w:t>
+      </w:r>
+      <w:r>
+        <w:rPr>
+          <w:rFonts w:ascii="Garamond" w:hAnsi="Garamond"/>
+          <w:sz w:val="24"/>
+        </w:rPr>
+        <w:t xml:space="preserve"> físicos </w:t>
+      </w:r>
+      <w:r>
+        <w:rPr>
+          <w:rFonts w:ascii="Garamond" w:hAnsi="Garamond"/>
+          <w:sz w:val="24"/>
+        </w:rPr>
+        <w:t xml:space="preserve">dispuestos a lo largo y ancho de la geografía nacional y que hoy hacen parte de la Universidad Nacional de Colombia. </w:t>
       </w:r>
     </w:p>
     <w:p>
@@ -1464,489 +1926,224 @@
     </w:p>
     <w:p>
       <w:pPr>
-        <w:pStyle w:val="Prrafodelista"/>
-        <w:rPr>
-          <w:rFonts w:ascii="Garamond" w:hAnsi="Garamond"/>
-          <w:sz w:val="24"/>
-          <w:highlight w:val="yellow"/>
-        </w:rPr>
-      </w:pPr>
-    </w:p>
-    <w:p>
-      <w:pPr>
-        <w:pStyle w:val="Prrafodelista"/>
         <w:numPr>
           <w:ilvl w:val="0"/>
-          <w:numId w:val="5"/>
+          <w:numId w:val="2"/>
         </w:numPr>
-        <w:rPr>
-          <w:rFonts w:ascii="Garamond" w:hAnsi="Garamond"/>
-          <w:sz w:val="24"/>
-        </w:rPr>
-      </w:pPr>
-      <w:r>
-        <w:rPr>
-          <w:rFonts w:ascii="Garamond" w:hAnsi="Garamond"/>
-          <w:sz w:val="24"/>
-        </w:rPr>
-        <w:t>G</w:t>
-      </w:r>
-      <w:r>
-        <w:rPr>
-          <w:rFonts w:ascii="Garamond" w:hAnsi="Garamond"/>
-          <w:sz w:val="24"/>
-        </w:rPr>
-        <w:t>estión de</w:t>
-      </w:r>
-      <w:r>
-        <w:rPr>
-          <w:rFonts w:ascii="Garamond" w:hAnsi="Garamond"/>
-          <w:sz w:val="24"/>
-        </w:rPr>
-        <w:t xml:space="preserve">l dato, la </w:t>
-      </w:r>
-      <w:r>
-        <w:rPr>
-          <w:rFonts w:ascii="Garamond" w:hAnsi="Garamond"/>
-          <w:sz w:val="24"/>
-        </w:rPr>
-        <w:t xml:space="preserve">información y </w:t>
-      </w:r>
-      <w:r>
-        <w:rPr>
-          <w:rFonts w:ascii="Garamond" w:hAnsi="Garamond"/>
-          <w:sz w:val="24"/>
-        </w:rPr>
-        <w:t>monitoreo, seguimiento y evaluación de las políticas institucionales.</w:t>
-      </w:r>
-    </w:p>
-    <w:p>
-      <w:pPr>
-        <w:pStyle w:val="Prrafodelista"/>
+        <w:spacing w:after="0" w:line="240" w:lineRule="auto"/>
+        <w:jc w:val="both"/>
+        <w:textAlignment w:val="baseline"/>
+        <w:rPr>
+          <w:rFonts w:ascii="Garamond" w:hAnsi="Garamond"/>
+          <w:sz w:val="24"/>
+          <w:highlight w:val="yellow"/>
+        </w:rPr>
+      </w:pPr>
+      <w:r>
+        <w:rPr>
+          <w:rFonts w:ascii="Source Sans Pro" w:eastAsia="Times New Roman" w:hAnsi="Source Sans Pro" w:cs="Times New Roman"/>
+          <w:color w:val="2D2D2D"/>
+          <w:sz w:val="24"/>
+          <w:szCs w:val="24"/>
+          <w:lang w:eastAsia="es-CO"/>
+        </w:rPr>
+        <w:t>Mejorar la infraestructura física de las sedes de la Universidad a partir de precisar las necesidades académicas presentes y futuras.</w:t>
+      </w:r>
+    </w:p>
+    <w:p>
+      <w:pPr>
         <w:numPr>
           <w:ilvl w:val="0"/>
-          <w:numId w:val="5"/>
+          <w:numId w:val="3"/>
         </w:numPr>
-        <w:rPr>
-          <w:rFonts w:ascii="Garamond" w:hAnsi="Garamond"/>
-          <w:sz w:val="24"/>
-        </w:rPr>
-      </w:pPr>
-      <w:r>
-        <w:rPr>
-          <w:rFonts w:ascii="Garamond" w:hAnsi="Garamond"/>
-          <w:sz w:val="24"/>
-        </w:rPr>
-        <w:t>Comunicación interna y externa</w:t>
-      </w:r>
-      <w:r>
-        <w:rPr>
-          <w:rFonts w:ascii="Garamond" w:hAnsi="Garamond"/>
-          <w:sz w:val="24"/>
-        </w:rPr>
-        <w:t xml:space="preserve"> y gestión del patrimonio físico y documental.</w:t>
-      </w:r>
-    </w:p>
-    <w:p>
-      <w:pPr>
-        <w:pStyle w:val="Prrafodelista"/>
+        <w:spacing w:after="0" w:line="240" w:lineRule="auto"/>
+        <w:jc w:val="both"/>
+        <w:textAlignment w:val="baseline"/>
+        <w:rPr>
+          <w:rFonts w:ascii="Source Sans Pro" w:eastAsia="Times New Roman" w:hAnsi="Source Sans Pro" w:cs="Times New Roman"/>
+          <w:color w:val="2D2D2D"/>
+          <w:sz w:val="24"/>
+          <w:szCs w:val="24"/>
+          <w:lang w:eastAsia="es-CO"/>
+        </w:rPr>
+      </w:pPr>
+      <w:r>
+        <w:rPr>
+          <w:rFonts w:ascii="Source Sans Pro" w:eastAsia="Times New Roman" w:hAnsi="Source Sans Pro" w:cs="Times New Roman"/>
+          <w:color w:val="2D2D2D"/>
+          <w:sz w:val="24"/>
+          <w:szCs w:val="24"/>
+          <w:lang w:eastAsia="es-CO"/>
+        </w:rPr>
+        <w:t>Diseñar e implementar un proceso de optimización en el uso de los recursos físicos existentes al interior de las sedes, como escala de ordenamiento y gobernanza espacial, que sirva al proyecto académico de la Universidad.</w:t>
+      </w:r>
+    </w:p>
+    <w:p>
+      <w:pPr>
         <w:numPr>
           <w:ilvl w:val="0"/>
-          <w:numId w:val="5"/>
+          <w:numId w:val="3"/>
         </w:numPr>
-        <w:rPr>
-          <w:rFonts w:ascii="Garamond" w:hAnsi="Garamond"/>
-          <w:sz w:val="24"/>
-        </w:rPr>
-      </w:pPr>
-      <w:r>
-        <w:rPr>
-          <w:rFonts w:ascii="Garamond" w:hAnsi="Garamond"/>
-          <w:sz w:val="24"/>
-        </w:rPr>
-        <w:t>Infraestructura física</w:t>
-      </w:r>
-      <w:r>
-        <w:rPr>
-          <w:rFonts w:ascii="Garamond" w:hAnsi="Garamond"/>
-          <w:sz w:val="24"/>
-        </w:rPr>
-        <w:t>,</w:t>
-      </w:r>
-      <w:r>
-        <w:rPr>
-          <w:rFonts w:ascii="Garamond" w:hAnsi="Garamond"/>
-          <w:sz w:val="24"/>
-        </w:rPr>
-        <w:t xml:space="preserve"> gestión ambiental</w:t>
-      </w:r>
-      <w:r>
-        <w:rPr>
-          <w:rFonts w:ascii="Garamond" w:hAnsi="Garamond"/>
-          <w:sz w:val="24"/>
-        </w:rPr>
-        <w:t xml:space="preserve"> y emergencias</w:t>
-      </w:r>
-    </w:p>
-    <w:p>
-      <w:pPr>
-        <w:rPr>
-          <w:rFonts w:ascii="Garamond" w:hAnsi="Garamond"/>
-          <w:sz w:val="24"/>
-        </w:rPr>
-      </w:pPr>
-    </w:p>
-    <w:p>
-      <w:pPr>
-        <w:rPr>
-          <w:rFonts w:ascii="Garamond" w:hAnsi="Garamond"/>
-          <w:sz w:val="24"/>
-        </w:rPr>
-      </w:pPr>
-    </w:p>
-    <w:p>
-      <w:pPr>
-        <w:rPr>
-          <w:rFonts w:ascii="Garamond" w:hAnsi="Garamond"/>
-          <w:sz w:val="24"/>
-        </w:rPr>
-      </w:pPr>
-    </w:p>
-    <w:p>
-      <w:pPr>
-        <w:jc w:val="both"/>
-        <w:rPr>
-          <w:rFonts w:ascii="Garamond" w:hAnsi="Garamond"/>
-          <w:color w:val="00B0F0"/>
-          <w:sz w:val="24"/>
-        </w:rPr>
-      </w:pPr>
-      <w:r>
-        <w:rPr>
-          <w:rFonts w:ascii="Garamond" w:hAnsi="Garamond"/>
-          <w:sz w:val="24"/>
-        </w:rPr>
-        <w:t xml:space="preserve">Desde 2009, la Rectoría de la Universidad Nacional ha tratado de regular el sistema de gestión interno y, con tal propósito, ha expedido tres resoluciones que implicaron la transformación </w:t>
-      </w:r>
-      <w:proofErr w:type="spellStart"/>
-      <w:r>
-        <w:rPr>
-          <w:rFonts w:ascii="Garamond" w:hAnsi="Garamond"/>
-          <w:sz w:val="24"/>
-        </w:rPr>
-        <w:t>del</w:t>
-      </w:r>
-      <w:proofErr w:type="spellEnd"/>
-      <w:r>
-        <w:rPr>
-          <w:rFonts w:ascii="Garamond" w:hAnsi="Garamond"/>
-          <w:sz w:val="24"/>
-        </w:rPr>
-        <w:t xml:space="preserve"> UN-SIMEGE en el SIGA. </w:t>
-      </w:r>
-      <w:r>
-        <w:rPr>
-          <w:rFonts w:ascii="Garamond" w:hAnsi="Garamond"/>
-          <w:color w:val="00B0F0"/>
-          <w:sz w:val="24"/>
-        </w:rPr>
-        <w:t xml:space="preserve">No obstante, en los estamentos universitarios se tiene la percepción, fundada en la experiencia, de que la administración de la Universidad desvirtúa las funciones académicas y las hace girar alrededor de ella, convirtiendo a las y los docentes o estudiantes en gestores burocráticos de sus propias actividades y en simples operadores de los sistemas digitales. La Universidad se ha adaptado a la legislación existente, diseñando una cartografía inextricable de procedimientos administrativos, pero a costa de entrabar su vida académica. </w:t>
-      </w:r>
-    </w:p>
-    <w:p>
-      <w:pPr>
-        <w:jc w:val="both"/>
-        <w:rPr>
-          <w:rFonts w:ascii="Garamond" w:hAnsi="Garamond"/>
-          <w:color w:val="00B0F0"/>
-          <w:sz w:val="24"/>
-        </w:rPr>
-      </w:pPr>
-      <w:r>
-        <w:rPr>
-          <w:rFonts w:ascii="Garamond" w:hAnsi="Garamond"/>
-          <w:sz w:val="24"/>
-        </w:rPr>
-        <w:t xml:space="preserve">Desde la concepción de los expertos en administración y gestión, se ha creado un sistema de acción concreto que nos asigna roles y tareas mecánicas en la institución, dentro de </w:t>
-      </w:r>
-      <w:r>
-        <w:rPr>
-          <w:rFonts w:ascii="Garamond" w:hAnsi="Garamond"/>
-          <w:color w:val="00B0F0"/>
-          <w:sz w:val="24"/>
-        </w:rPr>
-        <w:t xml:space="preserve">una organización con principios de funcionamiento objetivos, que, sin embargo, no facilitan la realización de las funciones misionales de la Universidad Nacional de Colombia. </w:t>
-      </w:r>
-      <w:r>
-        <w:rPr>
-          <w:rFonts w:ascii="Garamond" w:hAnsi="Garamond"/>
-          <w:sz w:val="24"/>
-        </w:rPr>
-        <w:t xml:space="preserve">Este hiato entre las funciones burocráticas y la finalidad académica, no puede solucionarse con la simple intervención de los especialistas en la gestión de las instituciones educativas, </w:t>
-      </w:r>
-      <w:r>
-        <w:rPr>
-          <w:rFonts w:ascii="Garamond" w:hAnsi="Garamond"/>
-          <w:color w:val="00B0F0"/>
-          <w:sz w:val="24"/>
-        </w:rPr>
-        <w:t xml:space="preserve">sino que debe pasar por un diálogo entre los integrantes de la comunidad universitaria, para cerrar la fisura institucional por medio de un proceso reflexivo orientado a adaptar la gestión y la administración </w:t>
-      </w:r>
-      <w:r>
-        <w:rPr>
-          <w:rFonts w:ascii="Garamond" w:hAnsi="Garamond"/>
-          <w:color w:val="00B0F0"/>
-          <w:sz w:val="24"/>
+        <w:spacing w:after="0" w:line="240" w:lineRule="auto"/>
+        <w:jc w:val="both"/>
+        <w:textAlignment w:val="baseline"/>
+        <w:rPr>
+          <w:rFonts w:ascii="Source Sans Pro" w:eastAsia="Times New Roman" w:hAnsi="Source Sans Pro" w:cs="Times New Roman"/>
+          <w:color w:val="2D2D2D"/>
+          <w:sz w:val="24"/>
+          <w:szCs w:val="24"/>
+          <w:lang w:eastAsia="es-CO"/>
+        </w:rPr>
+      </w:pPr>
+      <w:r>
+        <w:rPr>
+          <w:rFonts w:ascii="Source Sans Pro" w:eastAsia="Times New Roman" w:hAnsi="Source Sans Pro" w:cs="Times New Roman"/>
+          <w:color w:val="2D2D2D"/>
+          <w:sz w:val="24"/>
+          <w:szCs w:val="24"/>
+          <w:lang w:eastAsia="es-CO"/>
+        </w:rPr>
+        <w:t>Fortalecer los sistemas de información espacial (2D y 3D) mediante su consolidación e integración con los demás sistemas de información existentes en las sedes con el propósito de facilitar el análisis, la toma de decisiones y el seguimiento de las intervenciones en los espacios físicos.</w:t>
+      </w:r>
+    </w:p>
+    <w:p>
+      <w:pPr>
+        <w:numPr>
+          <w:ilvl w:val="0"/>
+          <w:numId w:val="3"/>
+        </w:numPr>
+        <w:spacing w:after="0" w:line="240" w:lineRule="auto"/>
+        <w:jc w:val="both"/>
+        <w:textAlignment w:val="baseline"/>
+        <w:rPr>
+          <w:rFonts w:ascii="Source Sans Pro" w:eastAsia="Times New Roman" w:hAnsi="Source Sans Pro" w:cs="Times New Roman"/>
+          <w:color w:val="2D2D2D"/>
+          <w:sz w:val="24"/>
+          <w:szCs w:val="24"/>
+          <w:lang w:eastAsia="es-CO"/>
+        </w:rPr>
+      </w:pPr>
+      <w:r>
+        <w:rPr>
+          <w:rFonts w:ascii="Source Sans Pro" w:eastAsia="Times New Roman" w:hAnsi="Source Sans Pro" w:cs="Times New Roman"/>
+          <w:color w:val="2D2D2D"/>
+          <w:sz w:val="24"/>
+          <w:szCs w:val="24"/>
+          <w:lang w:eastAsia="es-CO"/>
+        </w:rPr>
+        <w:t xml:space="preserve">Realizar los diagnósticos, los estudios y los diseños de las redes de soporte de la infraestructura física existente en los predios de las sedes de la Universidad con </w:t>
+      </w:r>
+      <w:r>
+        <w:rPr>
+          <w:rFonts w:ascii="Source Sans Pro" w:eastAsia="Times New Roman" w:hAnsi="Source Sans Pro" w:cs="Times New Roman"/>
+          <w:color w:val="2D2D2D"/>
+          <w:sz w:val="24"/>
+          <w:szCs w:val="24"/>
+          <w:lang w:eastAsia="es-CO"/>
         </w:rPr>
         <w:lastRenderedPageBreak/>
-        <w:t>a los procesos académicos. Es necesario pasar de estar sujetos a la administración, a ser sujetos de la administración. Esta debe estar al servicio de la academia.</w:t>
-      </w:r>
-    </w:p>
-    <w:p>
-      <w:pPr>
-        <w:jc w:val="both"/>
-        <w:rPr>
-          <w:rFonts w:ascii="Garamond" w:hAnsi="Garamond"/>
-          <w:sz w:val="24"/>
-        </w:rPr>
-      </w:pPr>
-      <w:r>
-        <w:rPr>
-          <w:rFonts w:ascii="Garamond" w:hAnsi="Garamond"/>
-          <w:color w:val="00B0F0"/>
-          <w:sz w:val="24"/>
-        </w:rPr>
-        <w:t>La organización reflexiva invita a pensar en forma colectiva desde las experiencias cotidianas en cada uno de los campos de conocimiento, sobre el sentido de la gestión y la administración en una institución de educación superior</w:t>
-      </w:r>
-      <w:r>
-        <w:rPr>
-          <w:rFonts w:ascii="Garamond" w:hAnsi="Garamond"/>
-          <w:sz w:val="24"/>
-        </w:rPr>
-        <w:t xml:space="preserve"> y a no fetichizar los requisitos legales; </w:t>
-      </w:r>
-      <w:r>
-        <w:rPr>
-          <w:rFonts w:ascii="Garamond" w:hAnsi="Garamond"/>
-          <w:color w:val="00B0F0"/>
-          <w:sz w:val="24"/>
-        </w:rPr>
-        <w:t>a concebirla como parte del proceso de acceso y producción del bien común del conocimiento</w:t>
-      </w:r>
-      <w:r>
-        <w:rPr>
-          <w:rFonts w:ascii="Garamond" w:hAnsi="Garamond"/>
-          <w:sz w:val="24"/>
-        </w:rPr>
-        <w:t xml:space="preserve">. </w:t>
-      </w:r>
-      <w:r>
-        <w:rPr>
-          <w:rFonts w:ascii="Garamond" w:hAnsi="Garamond"/>
-          <w:color w:val="00B0F0"/>
-          <w:sz w:val="24"/>
-        </w:rPr>
-        <w:t xml:space="preserve">Tiene como finalidad encontrar formas operativas que sirvan como medios para alcanzar los objetivos propuestos en las actividades académicas </w:t>
-      </w:r>
-      <w:r>
-        <w:rPr>
-          <w:rFonts w:ascii="Garamond" w:hAnsi="Garamond"/>
-          <w:sz w:val="24"/>
-        </w:rPr>
-        <w:t xml:space="preserve">y evitar la ritualización del conocimiento experto, con prácticas repetitivas que tienden a reforzar el poder ejercido por la burocracia y a someter a los actores académicos a las reglas mecánicas de la gestión de lo público. </w:t>
-      </w:r>
-    </w:p>
-    <w:p>
-      <w:pPr>
-        <w:jc w:val="both"/>
-        <w:rPr>
-          <w:rFonts w:ascii="Garamond" w:hAnsi="Garamond"/>
-          <w:sz w:val="24"/>
-        </w:rPr>
-      </w:pPr>
-      <w:r>
-        <w:rPr>
-          <w:rFonts w:ascii="Garamond" w:hAnsi="Garamond"/>
-          <w:sz w:val="24"/>
-        </w:rPr>
-        <w:t xml:space="preserve">El desinterés del profesorado por la administración universitaria ha llevado a que esta colonice los espacios de la docencia, la investigación y la extensión. </w:t>
-      </w:r>
-      <w:r>
-        <w:rPr>
-          <w:rFonts w:ascii="Garamond" w:hAnsi="Garamond"/>
-          <w:color w:val="00B0F0"/>
-          <w:sz w:val="24"/>
-        </w:rPr>
-        <w:t>Por tal razón, la reflexión crítica y colectiva sobre los sistemas de gestión de la Universidad Nacional de Colombia para transformarlos en función de las actividades académicas, es una tarea impostergable. Temas como el de la política digital y la solución de los problemas de equipos, conectividad, interoperabilidad y programas informáticos, deben ser tratados en un diálogo fluido con la comunidad universitaria</w:t>
-      </w:r>
-      <w:r>
-        <w:rPr>
-          <w:rFonts w:ascii="Garamond" w:hAnsi="Garamond"/>
-          <w:sz w:val="24"/>
-        </w:rPr>
-        <w:t>, pues el costo que implica estructurar un sistema que garantice un funcionamiento básico, $200.000 millones según la actual administración, y su importancia, lo convierten en una prioridad para el funcionamiento institucional.</w:t>
-      </w:r>
-    </w:p>
-    <w:p>
-      <w:pPr>
-        <w:jc w:val="both"/>
-        <w:rPr>
-          <w:rFonts w:ascii="Garamond" w:hAnsi="Garamond"/>
-          <w:strike/>
-          <w:sz w:val="24"/>
-        </w:rPr>
-      </w:pPr>
-      <w:r>
-        <w:rPr>
-          <w:rFonts w:ascii="Garamond" w:hAnsi="Garamond"/>
-          <w:strike/>
-          <w:sz w:val="24"/>
-        </w:rPr>
-        <w:t>Aun cuando, en ejercicio de su autonomía, la Universidad puede adoptar diferentes mecanismos para garantizar la calidad de sus programas curriculares, la estrategia adoptada ha sido la autoevaluación y acreditación de alta calidad siguiendo las normas y la metodología del Consejo Nacional de Acreditación (CNA). Hasta la fecha, el porcentaje de programas de posgrado con 43 acreditación de alta calidad está alrededor del 30%, resultado de una tarea juiciosa, tanto de la Dirección Nacional de Programas de Posgrado, como de las direcciones académicas y de cada uno de los programas. Dada la reconocida calidad actual de nuestros programas de posgrado, es esperable que este porcentaje se incremente de manera significativa y, sobre todo, que en el proceso se avance en la adopción de la cultura de la autoevaluación continuada y los planes de mejoramiento en un contexto de heterogeneidad y cambio permanente.</w:t>
-      </w:r>
-    </w:p>
-    <w:p>
-      <w:pPr>
-        <w:jc w:val="both"/>
-        <w:rPr>
-          <w:rFonts w:ascii="Garamond" w:hAnsi="Garamond"/>
-          <w:strike/>
-          <w:sz w:val="24"/>
-        </w:rPr>
-      </w:pPr>
-      <w:r>
-        <w:rPr>
-          <w:rFonts w:ascii="Garamond" w:hAnsi="Garamond"/>
-          <w:strike/>
-          <w:sz w:val="24"/>
-        </w:rPr>
-        <w:t>Por su parte, los programas de pregrado, que están acreditados en un 85%, requieren de apoyo, acompañamiento en la revisión y armonización de los Proyectos Educativos de Programa (PEP) por una parte y el acompañamiento en aquellos programas que estén en proceso de autoevaluación y (re)acreditación por otra. Además, se hace necesario realizar una revisión y adecuación de la normativa interna de la Universidad, para los procesos de creación y modificación de programas de pregrado (incluyendo el Acuerdo 035), así como definir lineamientos para la territorialización e internacionalización de los programas.</w:t>
-      </w:r>
-    </w:p>
-    <w:p>
-      <w:pPr>
-        <w:jc w:val="both"/>
-        <w:rPr>
-          <w:rFonts w:ascii="Garamond" w:hAnsi="Garamond"/>
-          <w:strike/>
-          <w:sz w:val="24"/>
-        </w:rPr>
-      </w:pPr>
-      <w:r>
-        <w:rPr>
-          <w:rFonts w:ascii="Garamond" w:hAnsi="Garamond"/>
-          <w:strike/>
-          <w:sz w:val="24"/>
-        </w:rPr>
-        <w:t xml:space="preserve">Para lograr el desarrollo dinámico de nuestros programas, se requiere fortalecer las estrategias internas de la universidad para la autoevaluación de programas curriculares, el fortalecimiento de la estructura de apoyo (incluyendo la actualización de la plataforma) y el acompañamiento para lograr su acreditación de alta calidad, y realizar acompañamiento en temas relacionados con </w:t>
-      </w:r>
-      <w:r>
-        <w:rPr>
-          <w:rFonts w:ascii="Garamond" w:hAnsi="Garamond"/>
-          <w:strike/>
-          <w:sz w:val="24"/>
-        </w:rPr>
-        <w:lastRenderedPageBreak/>
-        <w:t>la creación, articulación y cierre de programas, el diseño curricular y su enlace con otros programas y niveles de formación, entre otros aspectos.</w:t>
-      </w:r>
-    </w:p>
-    <w:p>
-      <w:pPr>
-        <w:jc w:val="both"/>
-        <w:rPr>
-          <w:rFonts w:ascii="Garamond" w:hAnsi="Garamond"/>
-          <w:sz w:val="24"/>
-        </w:rPr>
-      </w:pPr>
-      <w:r>
-        <w:rPr>
-          <w:rFonts w:ascii="Garamond" w:hAnsi="Garamond"/>
-          <w:sz w:val="24"/>
-        </w:rPr>
-        <w:t xml:space="preserve">La Dirección Nacional de Información Académica, Registro y Matrícula (DINARA), es la encargada de programar y modificar el Sistema de Información Académica que luego es usado por Direcciones de Registro y por los usuarios. El objetivo, es completar y consolidar la solución informática para la gestión de los recibos de pago de matrícula y derechos de grado y expandir esta solución para abarcar otros procesos clave, como la programación académica y la gestión de planes de estudio. Además, implementar completamente el módulo de solicitudes estudiantiles y mejorar las funcionalidades del </w:t>
-      </w:r>
-      <w:proofErr w:type="spellStart"/>
-      <w:r>
-        <w:rPr>
-          <w:rFonts w:ascii="Garamond" w:hAnsi="Garamond"/>
-          <w:sz w:val="24"/>
-        </w:rPr>
-        <w:t>ChatBot</w:t>
-      </w:r>
-      <w:proofErr w:type="spellEnd"/>
-      <w:r>
-        <w:rPr>
-          <w:rFonts w:ascii="Garamond" w:hAnsi="Garamond"/>
-          <w:sz w:val="24"/>
-        </w:rPr>
-        <w:t xml:space="preserve"> para optimizar la atención a estudiantes y reducir los tiempos de respuesta. Adicionalmente, se planea mejorar la usabilidad y accesibilidad de las plataformas digitales, con interfaces intuitivas y adaptadas a dispositivos móviles, para asegurar que estudiantes y personal administrativo puedan interactuar de manera efectiva con las herramientas e incorporar elementos de personalización en los portales y módulos, permitiendo que los usuarios puedan adaptar ciertas funcionalidades y vistas a sus necesidades individuales.</w:t>
-      </w:r>
-    </w:p>
-    <w:p>
-      <w:pPr>
-        <w:jc w:val="both"/>
-        <w:rPr>
-          <w:rFonts w:ascii="Garamond" w:hAnsi="Garamond"/>
-          <w:sz w:val="24"/>
-        </w:rPr>
-      </w:pPr>
-      <w:r>
-        <w:rPr>
-          <w:rFonts w:ascii="Garamond" w:hAnsi="Garamond"/>
-          <w:sz w:val="24"/>
-        </w:rPr>
-        <w:t>Además, desarrollar y consolidar un portal único para estudiantes que centralice la gestión de toda la información académica y administrativa, integrando tanto las experiencias curriculares como las extracurriculares, promoviendo el reconocimiento formal de estos logros y experiencias extracurriculares y acoplado con el Sistema de Acompañamiento Estudiantil.</w:t>
-      </w:r>
-    </w:p>
-    <w:p>
-      <w:pPr>
-        <w:jc w:val="both"/>
-        <w:rPr>
-          <w:rFonts w:ascii="Garamond" w:hAnsi="Garamond"/>
-          <w:color w:val="00B0F0"/>
-          <w:sz w:val="24"/>
-        </w:rPr>
-      </w:pPr>
-      <w:r>
-        <w:rPr>
-          <w:rFonts w:ascii="Garamond" w:hAnsi="Garamond"/>
-          <w:sz w:val="24"/>
-        </w:rPr>
-        <w:t xml:space="preserve">Finalmente, la DINARA es el repositorio de toda la información del tránsito académico de lo(a)s estudiantes a través de la Universidad. </w:t>
-      </w:r>
-      <w:r>
-        <w:rPr>
-          <w:rFonts w:ascii="Garamond" w:hAnsi="Garamond"/>
-          <w:color w:val="00B0F0"/>
-          <w:sz w:val="24"/>
-        </w:rPr>
-        <w:t xml:space="preserve">El objetivo es construir herramientas de diagnóstico, como el tablero de deserción académica desarrollado conjuntamente con la </w:t>
-      </w:r>
-      <w:proofErr w:type="spellStart"/>
-      <w:r>
-        <w:rPr>
-          <w:rFonts w:ascii="Garamond" w:hAnsi="Garamond"/>
-          <w:color w:val="00B0F0"/>
-          <w:sz w:val="24"/>
-        </w:rPr>
-        <w:t>DNPPre</w:t>
-      </w:r>
-      <w:proofErr w:type="spellEnd"/>
-      <w:r>
-        <w:rPr>
-          <w:rFonts w:ascii="Garamond" w:hAnsi="Garamond"/>
-          <w:color w:val="00B0F0"/>
-          <w:sz w:val="24"/>
-        </w:rPr>
-        <w:t>, que brinden la información necesaria para la toma de decisiones basadas en datos y el diseño de políticas de intervención efectivas</w:t>
-      </w:r>
-    </w:p>
-    <w:p>
-      <w:pPr>
-        <w:jc w:val="both"/>
-        <w:rPr>
-          <w:rFonts w:ascii="Garamond" w:hAnsi="Garamond"/>
-          <w:sz w:val="24"/>
+        <w:t>miras a la implementación de un plan de intervenciones integrales en estas redes en el corto, mediano y largo plazo.</w:t>
+      </w:r>
+    </w:p>
+    <w:p>
+      <w:pPr>
+        <w:numPr>
+          <w:ilvl w:val="0"/>
+          <w:numId w:val="3"/>
+        </w:numPr>
+        <w:spacing w:after="0" w:line="240" w:lineRule="auto"/>
+        <w:jc w:val="both"/>
+        <w:textAlignment w:val="baseline"/>
+        <w:rPr>
+          <w:rFonts w:ascii="Source Sans Pro" w:eastAsia="Times New Roman" w:hAnsi="Source Sans Pro" w:cs="Times New Roman"/>
+          <w:color w:val="2D2D2D"/>
+          <w:sz w:val="24"/>
+          <w:szCs w:val="24"/>
+          <w:lang w:eastAsia="es-CO"/>
+        </w:rPr>
+      </w:pPr>
+      <w:r>
+        <w:rPr>
+          <w:rFonts w:ascii="Source Sans Pro" w:eastAsia="Times New Roman" w:hAnsi="Source Sans Pro" w:cs="Times New Roman"/>
+          <w:color w:val="2D2D2D"/>
+          <w:sz w:val="24"/>
+          <w:szCs w:val="24"/>
+          <w:lang w:eastAsia="es-CO"/>
+        </w:rPr>
+        <w:t>Realizar intervenciones físicas que garanticen la accesibilidad universal de los espacios existentes con base en el análisis de unas condiciones adecuadas para el bienestar de la comunidad universitaria.</w:t>
+      </w:r>
+    </w:p>
+    <w:p>
+      <w:pPr>
+        <w:numPr>
+          <w:ilvl w:val="0"/>
+          <w:numId w:val="3"/>
+        </w:numPr>
+        <w:spacing w:after="0" w:line="240" w:lineRule="auto"/>
+        <w:jc w:val="both"/>
+        <w:textAlignment w:val="baseline"/>
+        <w:rPr>
+          <w:rFonts w:ascii="Source Sans Pro" w:eastAsia="Times New Roman" w:hAnsi="Source Sans Pro" w:cs="Times New Roman"/>
+          <w:color w:val="2D2D2D"/>
+          <w:sz w:val="24"/>
+          <w:szCs w:val="24"/>
+          <w:lang w:eastAsia="es-CO"/>
+        </w:rPr>
+      </w:pPr>
+      <w:r>
+        <w:rPr>
+          <w:rFonts w:ascii="Source Sans Pro" w:eastAsia="Times New Roman" w:hAnsi="Source Sans Pro" w:cs="Times New Roman"/>
+          <w:color w:val="2D2D2D"/>
+          <w:sz w:val="24"/>
+          <w:szCs w:val="24"/>
+          <w:lang w:eastAsia="es-CO"/>
+        </w:rPr>
+        <w:t>Desarrollar intervenciones en los espacios físicos existentes de la Universidad, con un enfoque integral, para mejorar su habitabilidad y actualización.</w:t>
+      </w:r>
+    </w:p>
+    <w:p>
+      <w:pPr>
+        <w:numPr>
+          <w:ilvl w:val="0"/>
+          <w:numId w:val="3"/>
+        </w:numPr>
+        <w:spacing w:after="0" w:line="240" w:lineRule="auto"/>
+        <w:jc w:val="both"/>
+        <w:textAlignment w:val="baseline"/>
+        <w:rPr>
+          <w:rFonts w:ascii="Source Sans Pro" w:eastAsia="Times New Roman" w:hAnsi="Source Sans Pro" w:cs="Times New Roman"/>
+          <w:color w:val="2D2D2D"/>
+          <w:sz w:val="24"/>
+          <w:szCs w:val="24"/>
+          <w:lang w:eastAsia="es-CO"/>
+        </w:rPr>
+      </w:pPr>
+      <w:r>
+        <w:rPr>
+          <w:rFonts w:ascii="Source Sans Pro" w:eastAsia="Times New Roman" w:hAnsi="Source Sans Pro" w:cs="Times New Roman"/>
+          <w:color w:val="2D2D2D"/>
+          <w:sz w:val="24"/>
+          <w:szCs w:val="24"/>
+          <w:lang w:eastAsia="es-CO"/>
+        </w:rPr>
+        <w:t>Dar continuidad a la gestión de proyectos y recursos que permitan el desarrollo de futuras edificaciones.</w:t>
+      </w:r>
+    </w:p>
+    <w:p>
+      <w:pPr>
+        <w:numPr>
+          <w:ilvl w:val="0"/>
+          <w:numId w:val="3"/>
+        </w:numPr>
+        <w:spacing w:after="0" w:line="240" w:lineRule="auto"/>
+        <w:jc w:val="both"/>
+        <w:textAlignment w:val="baseline"/>
+        <w:rPr>
+          <w:rFonts w:ascii="Source Sans Pro" w:eastAsia="Times New Roman" w:hAnsi="Source Sans Pro" w:cs="Times New Roman"/>
+          <w:color w:val="2D2D2D"/>
+          <w:sz w:val="24"/>
+          <w:szCs w:val="24"/>
+          <w:lang w:eastAsia="es-CO"/>
         </w:rPr>
       </w:pPr>
     </w:p>
@@ -2066,7 +2263,6 @@
           <w:szCs w:val="28"/>
           <w:lang w:eastAsia="es-CO"/>
         </w:rPr>
-        <w:lastRenderedPageBreak/>
         <w:t>Objetivo general</w:t>
       </w:r>
     </w:p>
@@ -2209,6 +2405,7 @@
           <w:szCs w:val="24"/>
           <w:lang w:eastAsia="es-CO"/>
         </w:rPr>
+        <w:lastRenderedPageBreak/>
         <w:t>Definir e implementar acciones orientadas a fortalecer la planta docente y administrativa, de acuerdo con las posibilidades presupuestales de la institución y priorizando las funciones misionales.</w:t>
       </w:r>
     </w:p>
@@ -2463,7 +2660,6 @@
           <w:szCs w:val="24"/>
           <w:lang w:eastAsia="es-CO"/>
         </w:rPr>
-        <w:lastRenderedPageBreak/>
         <w:t xml:space="preserve">Formalizar y reestructurar la planta </w:t>
       </w:r>
       <w:r>
@@ -2484,29 +2680,7 @@
           <w:szCs w:val="24"/>
           <w:lang w:eastAsia="es-CO"/>
         </w:rPr>
-        <w:t xml:space="preserve"> administrativa de acuerdo al modelo docente de la </w:t>
-      </w:r>
-      <w:proofErr w:type="spellStart"/>
-      <w:r>
-        <w:rPr>
-          <w:rFonts w:ascii="Source Sans Pro" w:eastAsia="Times New Roman" w:hAnsi="Source Sans Pro" w:cs="Times New Roman"/>
-          <w:color w:val="2D2D2D"/>
-          <w:sz w:val="24"/>
-          <w:szCs w:val="24"/>
-          <w:lang w:eastAsia="es-CO"/>
-        </w:rPr>
-        <w:t>Unal</w:t>
-      </w:r>
-      <w:proofErr w:type="spellEnd"/>
-      <w:r>
-        <w:rPr>
-          <w:rFonts w:ascii="Source Sans Pro" w:eastAsia="Times New Roman" w:hAnsi="Source Sans Pro" w:cs="Times New Roman"/>
-          <w:color w:val="2D2D2D"/>
-          <w:sz w:val="24"/>
-          <w:szCs w:val="24"/>
-          <w:lang w:eastAsia="es-CO"/>
-        </w:rPr>
-        <w:t xml:space="preserve"> para gestionar ante el gobierno nacional la apropiación de recursos para su financiamiento.</w:t>
+        <w:t xml:space="preserve"> administrativa de acuerdo al modelo docente de la Unal para gestionar ante el gobierno nacional la apropiación de recursos para su financiamiento.</w:t>
       </w:r>
     </w:p>
     <w:p>
@@ -2618,6 +2792,7 @@
           <w:szCs w:val="24"/>
           <w:lang w:eastAsia="es-CO"/>
         </w:rPr>
+        <w:lastRenderedPageBreak/>
         <w:t>Fortalecer el acceso y la disposición en los diferentes niveles de la Universidad, de manera abierta, transparente y en diversos formatos, de los datos y las cifras disponibles garantizando la conexión, seguridad y protección de datos.</w:t>
       </w:r>
     </w:p>
@@ -2900,7 +3075,6 @@
           <w:szCs w:val="24"/>
           <w:lang w:eastAsia="es-CO"/>
         </w:rPr>
-        <w:lastRenderedPageBreak/>
         <w:t>Elaborar colectivamente una propuesta de actualización de la normatividad relacionada con el Programa de Trabajo Académico (PTA)</w:t>
       </w:r>
     </w:p>
@@ -3041,6 +3215,7 @@
           <w:szCs w:val="24"/>
           <w:lang w:eastAsia="es-CO"/>
         </w:rPr>
+        <w:lastRenderedPageBreak/>
         <w:t>Fortalecer los sistemas de información espacial (2D y 3D) mediante su consolidación e integración con los demás sistemas de información existentes en las sedes con el propósito de facilitar el análisis, la toma de decisiones y el seguimiento de las intervenciones en los espacios físicos.</w:t>
       </w:r>
     </w:p>
@@ -3293,18 +3468,7 @@
           <w:szCs w:val="24"/>
           <w:lang w:eastAsia="es-CO"/>
         </w:rPr>
-        <w:t xml:space="preserve">Definir e implementar rutas de mejoramiento para transformar la gestión institucional hacia un escenario de servicio y asistencia al buen desarrollo de la vida universitaria, en el que se simplifiquen los procesos y procedimientos </w:t>
-      </w:r>
-      <w:r>
-        <w:rPr>
-          <w:rFonts w:ascii="Source Sans Pro" w:eastAsia="Times New Roman" w:hAnsi="Source Sans Pro" w:cs="Times New Roman"/>
-          <w:color w:val="2D2D2D"/>
-          <w:sz w:val="24"/>
-          <w:szCs w:val="24"/>
-          <w:lang w:eastAsia="es-CO"/>
-        </w:rPr>
-        <w:lastRenderedPageBreak/>
-        <w:t>administrativos, se fortalezca el componente estratégico ambiental y se integren las visiones hacia una gestión ágil, transparente, efectiva y coherente con el cumplimiento de las funciones misionales. </w:t>
+        <w:t>Definir e implementar rutas de mejoramiento para transformar la gestión institucional hacia un escenario de servicio y asistencia al buen desarrollo de la vida universitaria, en el que se simplifiquen los procesos y procedimientos administrativos, se fortalezca el componente estratégico ambiental y se integren las visiones hacia una gestión ágil, transparente, efectiva y coherente con el cumplimiento de las funciones misionales. </w:t>
       </w:r>
     </w:p>
     <w:p>
@@ -3383,7 +3547,7 @@
 </file>
 
 <file path=word/numbering.xml><?xml version="1.0" encoding="utf-8"?>
-<w:numbering xmlns:wpc="http://schemas.microsoft.com/office/word/2010/wordprocessingCanvas" xmlns:cx="http://schemas.microsoft.com/office/drawing/2014/chartex" xmlns:cx1="http://schemas.microsoft.com/office/drawing/2015/9/8/chartex" xmlns:cx2="http://schemas.microsoft.com/office/drawing/2015/10/21/chartex" xmlns:cx3="http://schemas.microsoft.com/office/drawing/2016/5/9/chartex" xmlns:cx4="http://schemas.microsoft.com/office/drawing/2016/5/10/chartex" xmlns:cx5="http://schemas.microsoft.com/office/drawing/2016/5/11/chartex" xmlns:cx6="http://schemas.microsoft.com/office/drawing/2016/5/12/chartex" xmlns:cx7="http://schemas.microsoft.com/office/drawing/2016/5/13/chartex" xmlns:cx8="http://schemas.microsoft.com/office/drawing/2016/5/14/chartex" xmlns:mc="http://schemas.openxmlformats.org/markup-compatibility/2006" xmlns:aink="http://schemas.microsoft.com/office/drawing/2016/ink" xmlns:am3d="http://schemas.microsoft.com/office/drawing/2017/model3d" xmlns:o="urn:schemas-microsoft-com:office:office" xmlns:r="http://schemas.openxmlformats.org/officeDocument/2006/relationships" xmlns:m="http://schemas.openxmlformats.org/officeDocument/2006/math" xmlns:v="urn:schemas-microsoft-com:vml" xmlns:wp14="http://schemas.microsoft.com/office/word/2010/wordprocessingDrawing" xmlns:wp="http://schemas.openxmlformats.org/drawingml/2006/wordprocessingDrawing" xmlns:w10="urn:schemas-microsoft-com:office:word" xmlns:w="http://schemas.openxmlformats.org/wordprocessingml/2006/main" xmlns:w14="http://schemas.microsoft.com/office/word/2010/wordml" xmlns:w15="http://schemas.microsoft.com/office/word/2012/wordml" xmlns:w16cex="http://schemas.microsoft.com/office/word/2018/wordml/cex" xmlns:w16cid="http://schemas.microsoft.com/office/word/2016/wordml/cid" xmlns:w16="http://schemas.microsoft.com/office/word/2018/wordml" xmlns:w16sdtdh="http://schemas.microsoft.com/office/word/2020/wordml/sdtdatahash" xmlns:w16se="http://schemas.microsoft.com/office/word/2015/wordml/symex" xmlns:wpg="http://schemas.microsoft.com/office/word/2010/wordprocessingGroup" xmlns:wpi="http://schemas.microsoft.com/office/word/2010/wordprocessingInk" xmlns:wne="http://schemas.microsoft.com/office/word/2006/wordml" xmlns:wps="http://schemas.microsoft.com/office/word/2010/wordprocessingShape" mc:Ignorable="w14 w15 w16se w16cid w16 w16cex w16sdtdh wp14">
+<w:numbering xmlns:wpc="http://schemas.microsoft.com/office/word/2010/wordprocessingCanvas" xmlns:cx="http://schemas.microsoft.com/office/drawing/2014/chartex" xmlns:cx1="http://schemas.microsoft.com/office/drawing/2015/9/8/chartex" xmlns:cx2="http://schemas.microsoft.com/office/drawing/2015/10/21/chartex" xmlns:cx3="http://schemas.microsoft.com/office/drawing/2016/5/9/chartex" xmlns:cx4="http://schemas.microsoft.com/office/drawing/2016/5/10/chartex" xmlns:cx5="http://schemas.microsoft.com/office/drawing/2016/5/11/chartex" xmlns:cx6="http://schemas.microsoft.com/office/drawing/2016/5/12/chartex" xmlns:cx7="http://schemas.microsoft.com/office/drawing/2016/5/13/chartex" xmlns:cx8="http://schemas.microsoft.com/office/drawing/2016/5/14/chartex" xmlns:mc="http://schemas.openxmlformats.org/markup-compatibility/2006" xmlns:aink="http://schemas.microsoft.com/office/drawing/2016/ink" xmlns:am3d="http://schemas.microsoft.com/office/drawing/2017/model3d" xmlns:o="urn:schemas-microsoft-com:office:office" xmlns:oel="http://schemas.microsoft.com/office/2019/extlst" xmlns:r="http://schemas.openxmlformats.org/officeDocument/2006/relationships" xmlns:m="http://schemas.openxmlformats.org/officeDocument/2006/math" xmlns:v="urn:schemas-microsoft-com:vml" xmlns:wp14="http://schemas.microsoft.com/office/word/2010/wordprocessingDrawing" xmlns:wp="http://schemas.openxmlformats.org/drawingml/2006/wordprocessingDrawing" xmlns:w10="urn:schemas-microsoft-com:office:word" xmlns:w="http://schemas.openxmlformats.org/wordprocessingml/2006/main" xmlns:w14="http://schemas.microsoft.com/office/word/2010/wordml" xmlns:w15="http://schemas.microsoft.com/office/word/2012/wordml" xmlns:w16cex="http://schemas.microsoft.com/office/word/2018/wordml/cex" xmlns:w16cid="http://schemas.microsoft.com/office/word/2016/wordml/cid" xmlns:w16="http://schemas.microsoft.com/office/word/2018/wordml" xmlns:w16du="http://schemas.microsoft.com/office/word/2023/wordml/word16du" xmlns:w16sdtdh="http://schemas.microsoft.com/office/word/2020/wordml/sdtdatahash" xmlns:w16sdtfl="http://schemas.microsoft.com/office/word/2024/wordml/sdtformatlock" xmlns:w16se="http://schemas.microsoft.com/office/word/2015/wordml/symex" xmlns:wpg="http://schemas.microsoft.com/office/word/2010/wordprocessingGroup" xmlns:wpi="http://schemas.microsoft.com/office/word/2010/wordprocessingInk" xmlns:wne="http://schemas.microsoft.com/office/word/2006/wordml" xmlns:wps="http://schemas.microsoft.com/office/word/2010/wordprocessingShape" mc:Ignorable="w14 w15 w16se w16cid w16 w16cex w16sdtdh w16sdtfl w16du wp14">
   <w:abstractNum w:abstractNumId="0" w15:restartNumberingAfterBreak="0">
     <w:nsid w:val="0CA832B4"/>
     <w:multiLevelType w:val="multilevel"/>
@@ -3997,26 +4161,26 @@
       </w:rPr>
     </w:lvl>
   </w:abstractNum>
-  <w:num w:numId="1">
+  <w:num w:numId="1" w16cid:durableId="375812134">
     <w:abstractNumId w:val="0"/>
   </w:num>
-  <w:num w:numId="2">
+  <w:num w:numId="2" w16cid:durableId="2070955155">
     <w:abstractNumId w:val="4"/>
   </w:num>
-  <w:num w:numId="3">
+  <w:num w:numId="3" w16cid:durableId="1141997485">
     <w:abstractNumId w:val="3"/>
   </w:num>
-  <w:num w:numId="4">
+  <w:num w:numId="4" w16cid:durableId="671181685">
     <w:abstractNumId w:val="1"/>
   </w:num>
-  <w:num w:numId="5">
+  <w:num w:numId="5" w16cid:durableId="945578943">
     <w:abstractNumId w:val="2"/>
   </w:num>
 </w:numbering>
 </file>
 
 <file path=word/styles.xml><?xml version="1.0" encoding="utf-8"?>
-<w:styles xmlns:mc="http://schemas.openxmlformats.org/markup-compatibility/2006" xmlns:r="http://schemas.openxmlformats.org/officeDocument/2006/relationships" xmlns:w="http://schemas.openxmlformats.org/wordprocessingml/2006/main" xmlns:w14="http://schemas.microsoft.com/office/word/2010/wordml" xmlns:w15="http://schemas.microsoft.com/office/word/2012/wordml" xmlns:w16cex="http://schemas.microsoft.com/office/word/2018/wordml/cex" xmlns:w16cid="http://schemas.microsoft.com/office/word/2016/wordml/cid" xmlns:w16="http://schemas.microsoft.com/office/word/2018/wordml" xmlns:w16sdtdh="http://schemas.microsoft.com/office/word/2020/wordml/sdtdatahash" xmlns:w16se="http://schemas.microsoft.com/office/word/2015/wordml/symex" mc:Ignorable="w14 w15 w16se w16cid w16 w16cex w16sdtdh">
+<w:styles xmlns:mc="http://schemas.openxmlformats.org/markup-compatibility/2006" xmlns:r="http://schemas.openxmlformats.org/officeDocument/2006/relationships" xmlns:w="http://schemas.openxmlformats.org/wordprocessingml/2006/main" xmlns:w14="http://schemas.microsoft.com/office/word/2010/wordml" xmlns:w15="http://schemas.microsoft.com/office/word/2012/wordml" xmlns:w16cex="http://schemas.microsoft.com/office/word/2018/wordml/cex" xmlns:w16cid="http://schemas.microsoft.com/office/word/2016/wordml/cid" xmlns:w16="http://schemas.microsoft.com/office/word/2018/wordml" xmlns:w16du="http://schemas.microsoft.com/office/word/2023/wordml/word16du" xmlns:w16sdtdh="http://schemas.microsoft.com/office/word/2020/wordml/sdtdatahash" xmlns:w16sdtfl="http://schemas.microsoft.com/office/word/2024/wordml/sdtformatlock" xmlns:w16se="http://schemas.microsoft.com/office/word/2015/wordml/symex" mc:Ignorable="w14 w15 w16se w16cid w16 w16cex w16sdtdh w16sdtfl w16du">
   <w:docDefaults>
     <w:rPrDefault>
       <w:rPr>

</xml_diff>